<commit_message>
added info to keep image size below 100Kbytes
</commit_message>
<xml_diff>
--- a/presentation/de/workshop2/workshop2-maze-vr_handout_ger.docx
+++ b/presentation/de/workshop2/workshop2-maze-vr_handout_ger.docx
@@ -1,6 +1,6 @@
 
 <file path=word/document.xml><?xml version="1.0" encoding="utf-8"?>
-<w:document xmlns:wpc="http://schemas.microsoft.com/office/word/2010/wordprocessingCanvas" xmlns:cx="http://schemas.microsoft.com/office/drawing/2014/chartex" xmlns:cx1="http://schemas.microsoft.com/office/drawing/2015/9/8/chartex" xmlns:mc="http://schemas.openxmlformats.org/markup-compatibility/2006" xmlns:o="urn:schemas-microsoft-com:office:office" xmlns:r="http://schemas.openxmlformats.org/officeDocument/2006/relationships" xmlns:m="http://schemas.openxmlformats.org/officeDocument/2006/math" xmlns:v="urn:schemas-microsoft-com:vml" xmlns:wp14="http://schemas.microsoft.com/office/word/2010/wordprocessingDrawing" xmlns:wp="http://schemas.openxmlformats.org/drawingml/2006/wordprocessingDrawing" xmlns:w10="urn:schemas-microsoft-com:office:word" xmlns:w="http://schemas.openxmlformats.org/wordprocessingml/2006/main" xmlns:w14="http://schemas.microsoft.com/office/word/2010/wordml" xmlns:w15="http://schemas.microsoft.com/office/word/2012/wordml" xmlns:w16se="http://schemas.microsoft.com/office/word/2015/wordml/symex" xmlns:wpg="http://schemas.microsoft.com/office/word/2010/wordprocessingGroup" xmlns:wpi="http://schemas.microsoft.com/office/word/2010/wordprocessingInk" xmlns:wne="http://schemas.microsoft.com/office/word/2006/wordml" xmlns:wps="http://schemas.microsoft.com/office/word/2010/wordprocessingShape" mc:Ignorable="w14 w15 w16se wp14">
+<w:document xmlns:wpc="http://schemas.microsoft.com/office/word/2010/wordprocessingCanvas" xmlns:mo="http://schemas.microsoft.com/office/mac/office/2008/main" xmlns:mc="http://schemas.openxmlformats.org/markup-compatibility/2006" xmlns:mv="urn:schemas-microsoft-com:mac:vml" xmlns:o="urn:schemas-microsoft-com:office:office" xmlns:r="http://schemas.openxmlformats.org/officeDocument/2006/relationships" xmlns:m="http://schemas.openxmlformats.org/officeDocument/2006/math" xmlns:v="urn:schemas-microsoft-com:vml" xmlns:wp14="http://schemas.microsoft.com/office/word/2010/wordprocessingDrawing" xmlns:wp="http://schemas.openxmlformats.org/drawingml/2006/wordprocessingDrawing" xmlns:w10="urn:schemas-microsoft-com:office:word" xmlns:w="http://schemas.openxmlformats.org/wordprocessingml/2006/main" xmlns:w14="http://schemas.microsoft.com/office/word/2010/wordml" xmlns:w15="http://schemas.microsoft.com/office/word/2012/wordml" xmlns:wpg="http://schemas.microsoft.com/office/word/2010/wordprocessingGroup" xmlns:wpi="http://schemas.microsoft.com/office/word/2010/wordprocessingInk" xmlns:wne="http://schemas.microsoft.com/office/word/2006/wordml" xmlns:wps="http://schemas.microsoft.com/office/word/2010/wordprocessingShape" mc:Ignorable="w14 w15 wp14">
   <w:body>
     <w:p/>
     <w:p>
@@ -22,7 +22,7 @@
     </w:p>
     <w:p>
       <w:pPr>
-        <w:pStyle w:val="Listenabsatz"/>
+        <w:pStyle w:val="ListParagraph"/>
         <w:numPr>
           <w:ilvl w:val="0"/>
           <w:numId w:val="6"/>
@@ -42,7 +42,7 @@
     </w:p>
     <w:p>
       <w:pPr>
-        <w:pStyle w:val="Listenabsatz"/>
+        <w:pStyle w:val="ListParagraph"/>
         <w:numPr>
           <w:ilvl w:val="0"/>
           <w:numId w:val="6"/>
@@ -65,58 +65,12 @@
           <w:sz w:val="24"/>
           <w:szCs w:val="24"/>
         </w:rPr>
-        <w:t xml:space="preserve"> </w:t>
-      </w:r>
-      <w:proofErr w:type="spellStart"/>
-      <w:r>
-        <w:rPr>
-          <w:b/>
-          <w:sz w:val="24"/>
-          <w:szCs w:val="24"/>
-        </w:rPr>
-        <w:t>npm</w:t>
-      </w:r>
-      <w:proofErr w:type="spellEnd"/>
-      <w:r>
-        <w:rPr>
-          <w:b/>
-          <w:sz w:val="24"/>
-          <w:szCs w:val="24"/>
-        </w:rPr>
-        <w:t xml:space="preserve"> </w:t>
-      </w:r>
-      <w:proofErr w:type="spellStart"/>
-      <w:r>
-        <w:rPr>
-          <w:b/>
-          <w:sz w:val="24"/>
-          <w:szCs w:val="24"/>
-        </w:rPr>
-        <w:t>run</w:t>
-      </w:r>
-      <w:proofErr w:type="spellEnd"/>
-      <w:r>
-        <w:rPr>
-          <w:b/>
-          <w:sz w:val="24"/>
-          <w:szCs w:val="24"/>
-        </w:rPr>
-        <w:t xml:space="preserve"> </w:t>
-      </w:r>
-      <w:proofErr w:type="spellStart"/>
-      <w:r>
-        <w:rPr>
-          <w:b/>
-          <w:sz w:val="24"/>
-          <w:szCs w:val="24"/>
-        </w:rPr>
-        <w:t>start:watch</w:t>
-      </w:r>
-      <w:proofErr w:type="spellEnd"/>
-    </w:p>
-    <w:p>
-      <w:pPr>
-        <w:pStyle w:val="Listenabsatz"/>
+        <w:t xml:space="preserve"> npm run start:watch</w:t>
+      </w:r>
+    </w:p>
+    <w:p>
+      <w:pPr>
+        <w:pStyle w:val="ListParagraph"/>
         <w:numPr>
           <w:ilvl w:val="0"/>
           <w:numId w:val="6"/>
@@ -163,7 +117,7 @@
     </w:p>
     <w:p>
       <w:pPr>
-        <w:pStyle w:val="Listenabsatz"/>
+        <w:pStyle w:val="ListParagraph"/>
         <w:numPr>
           <w:ilvl w:val="0"/>
           <w:numId w:val="6"/>
@@ -231,7 +185,7 @@
     </w:p>
     <w:p>
       <w:pPr>
-        <w:pStyle w:val="Listenabsatz"/>
+        <w:pStyle w:val="ListParagraph"/>
         <w:numPr>
           <w:ilvl w:val="0"/>
           <w:numId w:val="6"/>
@@ -301,7 +255,7 @@
           <w:noProof/>
           <w:sz w:val="24"/>
           <w:szCs w:val="24"/>
-          <w:lang w:eastAsia="de-DE"/>
+          <w:lang w:val="en-GB" w:eastAsia="en-GB"/>
         </w:rPr>
         <w:drawing>
           <wp:anchor distT="0" distB="0" distL="114300" distR="114300" simplePos="0" relativeHeight="251660288" behindDoc="0" locked="0" layoutInCell="1" allowOverlap="1" wp14:anchorId="58C99559" wp14:editId="487364BA">
@@ -365,7 +319,7 @@
           <w:noProof/>
           <w:sz w:val="24"/>
           <w:szCs w:val="24"/>
-          <w:lang w:eastAsia="de-DE"/>
+          <w:lang w:val="en-GB" w:eastAsia="en-GB"/>
         </w:rPr>
         <w:drawing>
           <wp:anchor distT="0" distB="0" distL="114300" distR="114300" simplePos="0" relativeHeight="251659264" behindDoc="1" locked="0" layoutInCell="1" allowOverlap="1" wp14:anchorId="0DEC14E8" wp14:editId="34EAB9E3">
@@ -450,7 +404,7 @@
     </w:p>
     <w:p>
       <w:pPr>
-        <w:pStyle w:val="Listenabsatz"/>
+        <w:pStyle w:val="ListParagraph"/>
         <w:numPr>
           <w:ilvl w:val="0"/>
           <w:numId w:val="2"/>
@@ -478,7 +432,7 @@
     </w:p>
     <w:p>
       <w:pPr>
-        <w:pStyle w:val="Listenabsatz"/>
+        <w:pStyle w:val="ListParagraph"/>
         <w:numPr>
           <w:ilvl w:val="0"/>
           <w:numId w:val="2"/>
@@ -498,7 +452,7 @@
     </w:p>
     <w:p>
       <w:pPr>
-        <w:pStyle w:val="Listenabsatz"/>
+        <w:pStyle w:val="ListParagraph"/>
         <w:numPr>
           <w:ilvl w:val="0"/>
           <w:numId w:val="2"/>
@@ -518,7 +472,7 @@
     </w:p>
     <w:p>
       <w:pPr>
-        <w:pStyle w:val="Listenabsatz"/>
+        <w:pStyle w:val="ListParagraph"/>
         <w:numPr>
           <w:ilvl w:val="0"/>
           <w:numId w:val="2"/>
@@ -534,7 +488,7 @@
           <w:color w:val="FFC000"/>
           <w:sz w:val="32"/>
           <w:szCs w:val="32"/>
-          <w:lang w:eastAsia="de-DE"/>
+          <w:lang w:val="en-GB" w:eastAsia="en-GB"/>
         </w:rPr>
         <w:drawing>
           <wp:anchor distT="0" distB="0" distL="114300" distR="114300" simplePos="0" relativeHeight="251661312" behindDoc="1" locked="0" layoutInCell="1" allowOverlap="1" wp14:anchorId="2BE9F662" wp14:editId="499DDAED">
@@ -616,7 +570,7 @@
     </w:p>
     <w:p>
       <w:pPr>
-        <w:pStyle w:val="Listenabsatz"/>
+        <w:pStyle w:val="ListParagraph"/>
         <w:numPr>
           <w:ilvl w:val="0"/>
           <w:numId w:val="2"/>
@@ -636,7 +590,7 @@
     </w:p>
     <w:p>
       <w:pPr>
-        <w:pStyle w:val="Listenabsatz"/>
+        <w:pStyle w:val="ListParagraph"/>
         <w:numPr>
           <w:ilvl w:val="0"/>
           <w:numId w:val="2"/>
@@ -670,7 +624,7 @@
     </w:p>
     <w:p>
       <w:pPr>
-        <w:pStyle w:val="Listenabsatz"/>
+        <w:pStyle w:val="ListParagraph"/>
         <w:numPr>
           <w:ilvl w:val="0"/>
           <w:numId w:val="2"/>
@@ -690,7 +644,7 @@
     </w:p>
     <w:p>
       <w:pPr>
-        <w:pStyle w:val="Listenabsatz"/>
+        <w:pStyle w:val="ListParagraph"/>
         <w:numPr>
           <w:ilvl w:val="0"/>
           <w:numId w:val="3"/>
@@ -732,7 +686,7 @@
     </w:p>
     <w:p>
       <w:pPr>
-        <w:pStyle w:val="Listenabsatz"/>
+        <w:pStyle w:val="ListParagraph"/>
         <w:numPr>
           <w:ilvl w:val="1"/>
           <w:numId w:val="3"/>
@@ -752,7 +706,7 @@
     </w:p>
     <w:p>
       <w:pPr>
-        <w:pStyle w:val="Listenabsatz"/>
+        <w:pStyle w:val="ListParagraph"/>
         <w:numPr>
           <w:ilvl w:val="0"/>
           <w:numId w:val="3"/>
@@ -785,7 +739,7 @@
     </w:p>
     <w:p>
       <w:pPr>
-        <w:pStyle w:val="Listenabsatz"/>
+        <w:pStyle w:val="ListParagraph"/>
         <w:numPr>
           <w:ilvl w:val="1"/>
           <w:numId w:val="3"/>
@@ -805,7 +759,7 @@
     </w:p>
     <w:p>
       <w:pPr>
-        <w:pStyle w:val="Listenabsatz"/>
+        <w:pStyle w:val="ListParagraph"/>
         <w:numPr>
           <w:ilvl w:val="0"/>
           <w:numId w:val="3"/>
@@ -838,7 +792,7 @@
     </w:p>
     <w:p>
       <w:pPr>
-        <w:pStyle w:val="Listenabsatz"/>
+        <w:pStyle w:val="ListParagraph"/>
         <w:numPr>
           <w:ilvl w:val="1"/>
           <w:numId w:val="3"/>
@@ -858,7 +812,7 @@
     </w:p>
     <w:p>
       <w:pPr>
-        <w:pStyle w:val="Listenabsatz"/>
+        <w:pStyle w:val="ListParagraph"/>
         <w:numPr>
           <w:ilvl w:val="0"/>
           <w:numId w:val="3"/>
@@ -891,7 +845,7 @@
     </w:p>
     <w:p>
       <w:pPr>
-        <w:pStyle w:val="Listenabsatz"/>
+        <w:pStyle w:val="ListParagraph"/>
         <w:numPr>
           <w:ilvl w:val="1"/>
           <w:numId w:val="3"/>
@@ -911,7 +865,7 @@
     </w:p>
     <w:p>
       <w:pPr>
-        <w:pStyle w:val="Listenabsatz"/>
+        <w:pStyle w:val="ListParagraph"/>
         <w:numPr>
           <w:ilvl w:val="1"/>
           <w:numId w:val="3"/>
@@ -931,7 +885,7 @@
     </w:p>
     <w:p>
       <w:pPr>
-        <w:pStyle w:val="Listenabsatz"/>
+        <w:pStyle w:val="ListParagraph"/>
         <w:numPr>
           <w:ilvl w:val="0"/>
           <w:numId w:val="3"/>
@@ -955,7 +909,7 @@
     </w:p>
     <w:p>
       <w:pPr>
-        <w:pStyle w:val="Listenabsatz"/>
+        <w:pStyle w:val="ListParagraph"/>
         <w:numPr>
           <w:ilvl w:val="1"/>
           <w:numId w:val="3"/>
@@ -975,7 +929,7 @@
     </w:p>
     <w:p>
       <w:pPr>
-        <w:pStyle w:val="Listenabsatz"/>
+        <w:pStyle w:val="ListParagraph"/>
         <w:numPr>
           <w:ilvl w:val="1"/>
           <w:numId w:val="3"/>
@@ -995,7 +949,7 @@
     </w:p>
     <w:p>
       <w:pPr>
-        <w:pStyle w:val="Listenabsatz"/>
+        <w:pStyle w:val="ListParagraph"/>
         <w:numPr>
           <w:ilvl w:val="1"/>
           <w:numId w:val="3"/>
@@ -1025,44 +979,48 @@
           <w:sz w:val="22"/>
           <w:szCs w:val="22"/>
         </w:rPr>
-        <w:t xml:space="preserve"> Bilder ersetzen unter </w:t>
-      </w:r>
-      <w:proofErr w:type="spellStart"/>
-      <w:r>
-        <w:rPr>
-          <w:sz w:val="22"/>
-          <w:szCs w:val="22"/>
-        </w:rPr>
-        <w:t>app</w:t>
-      </w:r>
-      <w:proofErr w:type="spellEnd"/>
-      <w:r>
-        <w:rPr>
-          <w:sz w:val="22"/>
-          <w:szCs w:val="22"/>
-        </w:rPr>
-        <w:t>/</w:t>
-      </w:r>
-      <w:proofErr w:type="spellStart"/>
-      <w:r>
-        <w:rPr>
-          <w:sz w:val="22"/>
-          <w:szCs w:val="22"/>
-        </w:rPr>
-        <w:t>textures</w:t>
-      </w:r>
-      <w:proofErr w:type="spellEnd"/>
-      <w:r>
-        <w:rPr>
-          <w:sz w:val="22"/>
-          <w:szCs w:val="22"/>
-        </w:rPr>
-        <w:t xml:space="preserve"> als floor.png &amp; wall.png</w:t>
-      </w:r>
-    </w:p>
-    <w:p>
-      <w:pPr>
-        <w:pStyle w:val="Listenabsatz"/>
+        <w:t xml:space="preserve"> Bilder ersetzen unter app/textures als floor.png &amp; wall.png</w:t>
+      </w:r>
+    </w:p>
+    <w:p>
+      <w:pPr>
+        <w:pStyle w:val="ListParagraph"/>
+        <w:numPr>
+          <w:ilvl w:val="1"/>
+          <w:numId w:val="3"/>
+        </w:numPr>
+        <w:rPr>
+          <w:sz w:val="22"/>
+          <w:szCs w:val="22"/>
+        </w:rPr>
+      </w:pPr>
+      <w:r>
+        <w:rPr>
+          <w:sz w:val="22"/>
+          <w:szCs w:val="22"/>
+        </w:rPr>
+        <w:t>Bitte unbedingt darauf achten, dass die Bilder ca. 100 KByte nicht übersteigen, da es sich sonst au</w:t>
+      </w:r>
+      <w:r>
+        <w:rPr>
+          <w:sz w:val="22"/>
+          <w:szCs w:val="22"/>
+        </w:rPr>
+        <w:t>f die Geschwindigkeit des Labyrin</w:t>
+      </w:r>
+      <w:r>
+        <w:rPr>
+          <w:sz w:val="22"/>
+          <w:szCs w:val="22"/>
+        </w:rPr>
+        <w:t>ths auswirkt.</w:t>
+      </w:r>
+      <w:bookmarkStart w:id="0" w:name="_GoBack"/>
+      <w:bookmarkEnd w:id="0"/>
+    </w:p>
+    <w:p>
+      <w:pPr>
+        <w:pStyle w:val="ListParagraph"/>
         <w:numPr>
           <w:ilvl w:val="0"/>
           <w:numId w:val="3"/>
@@ -1095,7 +1053,7 @@
     </w:p>
     <w:p>
       <w:pPr>
-        <w:pStyle w:val="Listenabsatz"/>
+        <w:pStyle w:val="ListParagraph"/>
         <w:numPr>
           <w:ilvl w:val="1"/>
           <w:numId w:val="3"/>
@@ -1122,7 +1080,7 @@
     </w:p>
     <w:p>
       <w:pPr>
-        <w:pStyle w:val="Listenabsatz"/>
+        <w:pStyle w:val="ListParagraph"/>
         <w:numPr>
           <w:ilvl w:val="0"/>
           <w:numId w:val="3"/>
@@ -1146,7 +1104,7 @@
     </w:p>
     <w:p>
       <w:pPr>
-        <w:pStyle w:val="Listenabsatz"/>
+        <w:pStyle w:val="ListParagraph"/>
         <w:numPr>
           <w:ilvl w:val="0"/>
           <w:numId w:val="3"/>
@@ -1179,7 +1137,7 @@
     </w:p>
     <w:p>
       <w:pPr>
-        <w:pStyle w:val="Listenabsatz"/>
+        <w:pStyle w:val="ListParagraph"/>
         <w:numPr>
           <w:ilvl w:val="1"/>
           <w:numId w:val="3"/>
@@ -1199,7 +1157,7 @@
     </w:p>
     <w:p>
       <w:pPr>
-        <w:pStyle w:val="Listenabsatz"/>
+        <w:pStyle w:val="ListParagraph"/>
         <w:numPr>
           <w:ilvl w:val="0"/>
           <w:numId w:val="3"/>
@@ -1241,7 +1199,7 @@
     </w:p>
     <w:p>
       <w:pPr>
-        <w:pStyle w:val="Listenabsatz"/>
+        <w:pStyle w:val="ListParagraph"/>
         <w:numPr>
           <w:ilvl w:val="1"/>
           <w:numId w:val="3"/>
@@ -1278,7 +1236,7 @@
     </w:p>
     <w:p>
       <w:pPr>
-        <w:pStyle w:val="Listenabsatz"/>
+        <w:pStyle w:val="ListParagraph"/>
         <w:numPr>
           <w:ilvl w:val="0"/>
           <w:numId w:val="2"/>
@@ -1298,7 +1256,7 @@
     </w:p>
     <w:p>
       <w:pPr>
-        <w:pStyle w:val="Listenabsatz"/>
+        <w:pStyle w:val="ListParagraph"/>
         <w:numPr>
           <w:ilvl w:val="0"/>
           <w:numId w:val="4"/>
@@ -1328,30 +1286,19 @@
         </w:rPr>
         <w:t xml:space="preserve"> Unser </w:t>
       </w:r>
-      <w:proofErr w:type="spellStart"/>
-      <w:r>
-        <w:rPr>
-          <w:b/>
-          <w:color w:val="FFC000"/>
-          <w:sz w:val="24"/>
-          <w:szCs w:val="24"/>
-        </w:rPr>
-        <w:t>PacMan</w:t>
-      </w:r>
-      <w:proofErr w:type="spellEnd"/>
-      <w:r>
-        <w:rPr>
-          <w:b/>
-          <w:color w:val="FFC000"/>
-          <w:sz w:val="24"/>
-          <w:szCs w:val="24"/>
-        </w:rPr>
-        <w:t xml:space="preserve"> Labyrinth</w:t>
-      </w:r>
-    </w:p>
-    <w:p>
-      <w:pPr>
-        <w:pStyle w:val="Listenabsatz"/>
+      <w:r>
+        <w:rPr>
+          <w:b/>
+          <w:color w:val="FFC000"/>
+          <w:sz w:val="24"/>
+          <w:szCs w:val="24"/>
+        </w:rPr>
+        <w:t>PacMan Labyrinth</w:t>
+      </w:r>
+    </w:p>
+    <w:p>
+      <w:pPr>
+        <w:pStyle w:val="ListParagraph"/>
         <w:numPr>
           <w:ilvl w:val="1"/>
           <w:numId w:val="4"/>
@@ -1366,28 +1313,12 @@
           <w:sz w:val="22"/>
           <w:szCs w:val="22"/>
         </w:rPr>
-        <w:t xml:space="preserve">Von oben zeigen (ggf. </w:t>
-      </w:r>
-      <w:proofErr w:type="spellStart"/>
-      <w:r>
-        <w:rPr>
-          <w:sz w:val="22"/>
-          <w:szCs w:val="22"/>
-        </w:rPr>
-        <w:t>PacMan</w:t>
-      </w:r>
-      <w:proofErr w:type="spellEnd"/>
-      <w:r>
-        <w:rPr>
-          <w:sz w:val="22"/>
-          <w:szCs w:val="22"/>
-        </w:rPr>
-        <w:t xml:space="preserve"> Video zeigen, falls das Spiel nicht bekannt ist)</w:t>
-      </w:r>
-    </w:p>
-    <w:p>
-      <w:pPr>
-        <w:pStyle w:val="Listenabsatz"/>
+        <w:t>Von oben zeigen (ggf. PacMan Video zeigen, falls das Spiel nicht bekannt ist)</w:t>
+      </w:r>
+    </w:p>
+    <w:p>
+      <w:pPr>
+        <w:pStyle w:val="ListParagraph"/>
         <w:numPr>
           <w:ilvl w:val="1"/>
           <w:numId w:val="4"/>
@@ -1407,7 +1338,7 @@
     </w:p>
     <w:p>
       <w:pPr>
-        <w:pStyle w:val="Listenabsatz"/>
+        <w:pStyle w:val="ListParagraph"/>
         <w:numPr>
           <w:ilvl w:val="0"/>
           <w:numId w:val="4"/>
@@ -1431,7 +1362,7 @@
     </w:p>
     <w:p>
       <w:pPr>
-        <w:pStyle w:val="Listenabsatz"/>
+        <w:pStyle w:val="ListParagraph"/>
         <w:numPr>
           <w:ilvl w:val="1"/>
           <w:numId w:val="4"/>
@@ -1451,7 +1382,7 @@
     </w:p>
     <w:p>
       <w:pPr>
-        <w:pStyle w:val="Listenabsatz"/>
+        <w:pStyle w:val="ListParagraph"/>
         <w:numPr>
           <w:ilvl w:val="1"/>
           <w:numId w:val="4"/>
@@ -1471,7 +1402,7 @@
     </w:p>
     <w:p>
       <w:pPr>
-        <w:pStyle w:val="Listenabsatz"/>
+        <w:pStyle w:val="ListParagraph"/>
         <w:numPr>
           <w:ilvl w:val="1"/>
           <w:numId w:val="4"/>
@@ -1491,7 +1422,7 @@
     </w:p>
     <w:p>
       <w:pPr>
-        <w:pStyle w:val="Listenabsatz"/>
+        <w:pStyle w:val="ListParagraph"/>
         <w:numPr>
           <w:ilvl w:val="1"/>
           <w:numId w:val="4"/>
@@ -1506,44 +1437,12 @@
           <w:sz w:val="22"/>
           <w:szCs w:val="22"/>
         </w:rPr>
-        <w:t xml:space="preserve">Die zugeschnittenen Bilder ersetzen unter </w:t>
-      </w:r>
-      <w:proofErr w:type="spellStart"/>
-      <w:r>
-        <w:rPr>
-          <w:sz w:val="22"/>
-          <w:szCs w:val="22"/>
-        </w:rPr>
-        <w:t>app</w:t>
-      </w:r>
-      <w:proofErr w:type="spellEnd"/>
-      <w:r>
-        <w:rPr>
-          <w:sz w:val="22"/>
-          <w:szCs w:val="22"/>
-        </w:rPr>
-        <w:t>/</w:t>
-      </w:r>
-      <w:proofErr w:type="spellStart"/>
-      <w:r>
-        <w:rPr>
-          <w:sz w:val="22"/>
-          <w:szCs w:val="22"/>
-        </w:rPr>
-        <w:t>textures</w:t>
-      </w:r>
-      <w:proofErr w:type="spellEnd"/>
-      <w:r>
-        <w:rPr>
-          <w:sz w:val="22"/>
-          <w:szCs w:val="22"/>
-        </w:rPr>
-        <w:t xml:space="preserve"> als floor.png &amp; wall.png</w:t>
-      </w:r>
-    </w:p>
-    <w:p>
-      <w:pPr>
-        <w:pStyle w:val="Listenabsatz"/>
+        <w:t>Die zugeschnittenen Bilder ersetzen unter app/textures als floor.png &amp; wall.png</w:t>
+      </w:r>
+    </w:p>
+    <w:p>
+      <w:pPr>
+        <w:pStyle w:val="ListParagraph"/>
         <w:numPr>
           <w:ilvl w:val="0"/>
           <w:numId w:val="4"/>
@@ -1585,7 +1484,7 @@
     </w:p>
     <w:p>
       <w:pPr>
-        <w:pStyle w:val="Listenabsatz"/>
+        <w:pStyle w:val="ListParagraph"/>
         <w:numPr>
           <w:ilvl w:val="1"/>
           <w:numId w:val="4"/>
@@ -1605,7 +1504,7 @@
     </w:p>
     <w:p>
       <w:pPr>
-        <w:pStyle w:val="Listenabsatz"/>
+        <w:pStyle w:val="ListParagraph"/>
         <w:numPr>
           <w:ilvl w:val="1"/>
           <w:numId w:val="4"/>
@@ -1620,39 +1519,7 @@
           <w:sz w:val="22"/>
           <w:szCs w:val="22"/>
         </w:rPr>
-        <w:t xml:space="preserve">Erweitere Aufgabe 2 mit </w:t>
-      </w:r>
-      <w:proofErr w:type="spellStart"/>
-      <w:r>
-        <w:rPr>
-          <w:sz w:val="22"/>
-          <w:szCs w:val="22"/>
-        </w:rPr>
-        <w:t>onCollect</w:t>
-      </w:r>
-      <w:proofErr w:type="spellEnd"/>
-      <w:r>
-        <w:rPr>
-          <w:sz w:val="22"/>
-          <w:szCs w:val="22"/>
-        </w:rPr>
-        <w:t xml:space="preserve"> auf dem Würfel und spiele einen </w:t>
-      </w:r>
-      <w:proofErr w:type="gramStart"/>
-      <w:r>
-        <w:rPr>
-          <w:sz w:val="22"/>
-          <w:szCs w:val="22"/>
-        </w:rPr>
-        <w:t>Sound</w:t>
-      </w:r>
-      <w:proofErr w:type="gramEnd"/>
-      <w:r>
-        <w:rPr>
-          <w:sz w:val="22"/>
-          <w:szCs w:val="22"/>
-        </w:rPr>
-        <w:t xml:space="preserve"> wenn einer deiner Würfel gefressen wird.</w:t>
+        <w:t>Erweitere Aufgabe 2 mit onCollect auf dem Würfel und spiele einen Sound wenn einer deiner Würfel gefressen wird.</w:t>
       </w:r>
       <w:r>
         <w:rPr>
@@ -1664,7 +1531,7 @@
     </w:p>
     <w:p>
       <w:pPr>
-        <w:pStyle w:val="Listenabsatz"/>
+        <w:pStyle w:val="ListParagraph"/>
         <w:numPr>
           <w:ilvl w:val="0"/>
           <w:numId w:val="4"/>
@@ -1706,7 +1573,7 @@
     </w:p>
     <w:p>
       <w:pPr>
-        <w:pStyle w:val="Listenabsatz"/>
+        <w:pStyle w:val="ListParagraph"/>
         <w:numPr>
           <w:ilvl w:val="1"/>
           <w:numId w:val="4"/>
@@ -1726,7 +1593,7 @@
     </w:p>
     <w:p>
       <w:pPr>
-        <w:pStyle w:val="Listenabsatz"/>
+        <w:pStyle w:val="ListParagraph"/>
         <w:numPr>
           <w:ilvl w:val="1"/>
           <w:numId w:val="4"/>
@@ -1746,7 +1613,7 @@
     </w:p>
     <w:p>
       <w:pPr>
-        <w:pStyle w:val="Listenabsatz"/>
+        <w:pStyle w:val="ListParagraph"/>
         <w:numPr>
           <w:ilvl w:val="0"/>
           <w:numId w:val="4"/>
@@ -1779,7 +1646,7 @@
     </w:p>
     <w:p>
       <w:pPr>
-        <w:pStyle w:val="Listenabsatz"/>
+        <w:pStyle w:val="ListParagraph"/>
         <w:numPr>
           <w:ilvl w:val="1"/>
           <w:numId w:val="4"/>
@@ -1799,7 +1666,7 @@
     </w:p>
     <w:p>
       <w:pPr>
-        <w:pStyle w:val="Listenabsatz"/>
+        <w:pStyle w:val="ListParagraph"/>
         <w:numPr>
           <w:ilvl w:val="0"/>
           <w:numId w:val="4"/>
@@ -1832,7 +1699,7 @@
     </w:p>
     <w:p>
       <w:pPr>
-        <w:pStyle w:val="Listenabsatz"/>
+        <w:pStyle w:val="ListParagraph"/>
         <w:numPr>
           <w:ilvl w:val="1"/>
           <w:numId w:val="4"/>
@@ -1847,28 +1714,12 @@
           <w:sz w:val="22"/>
           <w:szCs w:val="22"/>
         </w:rPr>
-        <w:t xml:space="preserve">Verwende </w:t>
-      </w:r>
-      <w:proofErr w:type="spellStart"/>
-      <w:r>
-        <w:rPr>
-          <w:sz w:val="22"/>
-          <w:szCs w:val="22"/>
-        </w:rPr>
-        <w:t>onCollect</w:t>
-      </w:r>
-      <w:proofErr w:type="spellEnd"/>
-      <w:r>
-        <w:rPr>
-          <w:sz w:val="22"/>
-          <w:szCs w:val="22"/>
-        </w:rPr>
-        <w:t xml:space="preserve"> auf dem Feuerball</w:t>
-      </w:r>
-    </w:p>
-    <w:p>
-      <w:pPr>
-        <w:pStyle w:val="Listenabsatz"/>
+        <w:t>Verwende onCollect auf dem Feuerball</w:t>
+      </w:r>
+    </w:p>
+    <w:p>
+      <w:pPr>
+        <w:pStyle w:val="ListParagraph"/>
         <w:numPr>
           <w:ilvl w:val="1"/>
           <w:numId w:val="4"/>
@@ -1883,92 +1734,12 @@
           <w:sz w:val="22"/>
           <w:szCs w:val="22"/>
         </w:rPr>
-        <w:t xml:space="preserve">Im Block </w:t>
-      </w:r>
-      <w:proofErr w:type="gramStart"/>
-      <w:r>
-        <w:rPr>
-          <w:sz w:val="22"/>
-          <w:szCs w:val="22"/>
-        </w:rPr>
-        <w:t>{  }</w:t>
-      </w:r>
-      <w:proofErr w:type="gramEnd"/>
-      <w:r>
-        <w:rPr>
-          <w:sz w:val="22"/>
-          <w:szCs w:val="22"/>
-        </w:rPr>
-        <w:t xml:space="preserve"> verwende die Methode </w:t>
-      </w:r>
-      <w:proofErr w:type="spellStart"/>
-      <w:r>
-        <w:rPr>
-          <w:sz w:val="22"/>
-          <w:szCs w:val="22"/>
-        </w:rPr>
-        <w:t>irrgarten.schreibeText</w:t>
-      </w:r>
-      <w:proofErr w:type="spellEnd"/>
-      <w:r>
-        <w:rPr>
-          <w:sz w:val="22"/>
-          <w:szCs w:val="22"/>
-        </w:rPr>
-        <w:t xml:space="preserve"> (</w:t>
-      </w:r>
-      <w:proofErr w:type="spellStart"/>
-      <w:r>
-        <w:rPr>
-          <w:sz w:val="22"/>
-          <w:szCs w:val="22"/>
-        </w:rPr>
-        <w:t>posVonLinks</w:t>
-      </w:r>
-      <w:proofErr w:type="spellEnd"/>
-      <w:r>
-        <w:rPr>
-          <w:sz w:val="22"/>
-          <w:szCs w:val="22"/>
-        </w:rPr>
-        <w:t xml:space="preserve">, </w:t>
-      </w:r>
-      <w:proofErr w:type="spellStart"/>
-      <w:r>
-        <w:rPr>
-          <w:sz w:val="22"/>
-          <w:szCs w:val="22"/>
-        </w:rPr>
-        <w:t>posVonOben</w:t>
-      </w:r>
-      <w:proofErr w:type="spellEnd"/>
-      <w:r>
-        <w:rPr>
-          <w:sz w:val="22"/>
-          <w:szCs w:val="22"/>
-        </w:rPr>
-        <w:t xml:space="preserve">, </w:t>
-      </w:r>
-      <w:proofErr w:type="spellStart"/>
-      <w:r>
-        <w:rPr>
-          <w:sz w:val="22"/>
-          <w:szCs w:val="22"/>
-        </w:rPr>
-        <w:t>deinText</w:t>
-      </w:r>
-      <w:proofErr w:type="spellEnd"/>
-      <w:r>
-        <w:rPr>
-          <w:sz w:val="22"/>
-          <w:szCs w:val="22"/>
-        </w:rPr>
-        <w:t>) und schreibe damit "ENDE", damit der Text erscheint, wenn der Feuerball gefunden wurde.</w:t>
-      </w:r>
-    </w:p>
-    <w:p>
-      <w:pPr>
-        <w:pStyle w:val="Listenabsatz"/>
+        <w:t>Im Block {  } verwende die Methode irrgarten.schreibeText (posVonLinks, posVonOben, deinText) und schreibe damit "ENDE", damit der Text erscheint, wenn der Feuerball gefunden wurde.</w:t>
+      </w:r>
+    </w:p>
+    <w:p>
+      <w:pPr>
+        <w:pStyle w:val="ListParagraph"/>
         <w:numPr>
           <w:ilvl w:val="1"/>
           <w:numId w:val="4"/>
@@ -2032,7 +1803,7 @@
           <w:color w:val="FFC000"/>
           <w:sz w:val="32"/>
           <w:szCs w:val="32"/>
-          <w:lang w:eastAsia="de-DE"/>
+          <w:lang w:val="en-GB" w:eastAsia="en-GB"/>
         </w:rPr>
         <w:drawing>
           <wp:anchor distT="0" distB="0" distL="114300" distR="114300" simplePos="0" relativeHeight="251664384" behindDoc="0" locked="0" layoutInCell="1" allowOverlap="1" wp14:anchorId="498818D2" wp14:editId="24BF6877">
@@ -2169,7 +1940,7 @@
           <w:color w:val="FFC000"/>
           <w:sz w:val="32"/>
           <w:szCs w:val="32"/>
-          <w:lang w:eastAsia="de-DE"/>
+          <w:lang w:val="en-GB" w:eastAsia="en-GB"/>
         </w:rPr>
         <w:drawing>
           <wp:anchor distT="0" distB="0" distL="114300" distR="114300" simplePos="0" relativeHeight="251663360" behindDoc="0" locked="0" layoutInCell="1" allowOverlap="1" wp14:anchorId="4E8FE977" wp14:editId="1B8EA2A2">
@@ -2334,9 +2105,8 @@
           <w:noProof/>
           <w:sz w:val="32"/>
           <w:szCs w:val="32"/>
-          <w:lang w:eastAsia="de-DE"/>
-        </w:rPr>
-        <w:lastRenderedPageBreak/>
+          <w:lang w:val="en-GB" w:eastAsia="en-GB"/>
+        </w:rPr>
         <w:drawing>
           <wp:inline distT="0" distB="0" distL="0" distR="0" wp14:anchorId="3F9A8F3E" wp14:editId="2776187D">
             <wp:extent cx="8125879" cy="4196400"/>
@@ -2424,7 +2194,7 @@
           <w:noProof/>
           <w:sz w:val="32"/>
           <w:szCs w:val="32"/>
-          <w:lang w:eastAsia="de-DE"/>
+          <w:lang w:val="en-GB" w:eastAsia="en-GB"/>
         </w:rPr>
         <w:drawing>
           <wp:inline distT="0" distB="0" distL="0" distR="0" wp14:anchorId="3271CD4D" wp14:editId="02B9AC8E">
@@ -2475,8 +2245,6 @@
           </wp:inline>
         </w:drawing>
       </w:r>
-      <w:bookmarkStart w:id="0" w:name="_GoBack"/>
-      <w:bookmarkEnd w:id="0"/>
     </w:p>
     <w:sectPr>
       <w:headerReference w:type="default" r:id="rId16"/>
@@ -2490,7 +2258,7 @@
 </file>
 
 <file path=word/endnotes.xml><?xml version="1.0" encoding="utf-8"?>
-<w:endnotes xmlns:wpc="http://schemas.microsoft.com/office/word/2010/wordprocessingCanvas" xmlns:cx="http://schemas.microsoft.com/office/drawing/2014/chartex" xmlns:cx1="http://schemas.microsoft.com/office/drawing/2015/9/8/chartex" xmlns:mc="http://schemas.openxmlformats.org/markup-compatibility/2006" xmlns:o="urn:schemas-microsoft-com:office:office" xmlns:r="http://schemas.openxmlformats.org/officeDocument/2006/relationships" xmlns:m="http://schemas.openxmlformats.org/officeDocument/2006/math" xmlns:v="urn:schemas-microsoft-com:vml" xmlns:wp14="http://schemas.microsoft.com/office/word/2010/wordprocessingDrawing" xmlns:wp="http://schemas.openxmlformats.org/drawingml/2006/wordprocessingDrawing" xmlns:w10="urn:schemas-microsoft-com:office:word" xmlns:w="http://schemas.openxmlformats.org/wordprocessingml/2006/main" xmlns:w14="http://schemas.microsoft.com/office/word/2010/wordml" xmlns:w15="http://schemas.microsoft.com/office/word/2012/wordml" xmlns:w16se="http://schemas.microsoft.com/office/word/2015/wordml/symex" xmlns:wpg="http://schemas.microsoft.com/office/word/2010/wordprocessingGroup" xmlns:wpi="http://schemas.microsoft.com/office/word/2010/wordprocessingInk" xmlns:wne="http://schemas.microsoft.com/office/word/2006/wordml" xmlns:wps="http://schemas.microsoft.com/office/word/2010/wordprocessingShape" mc:Ignorable="w14 w15 w16se wp14">
+<w:endnotes xmlns:wpc="http://schemas.microsoft.com/office/word/2010/wordprocessingCanvas" xmlns:mo="http://schemas.microsoft.com/office/mac/office/2008/main" xmlns:mc="http://schemas.openxmlformats.org/markup-compatibility/2006" xmlns:mv="urn:schemas-microsoft-com:mac:vml" xmlns:o="urn:schemas-microsoft-com:office:office" xmlns:r="http://schemas.openxmlformats.org/officeDocument/2006/relationships" xmlns:m="http://schemas.openxmlformats.org/officeDocument/2006/math" xmlns:v="urn:schemas-microsoft-com:vml" xmlns:wp14="http://schemas.microsoft.com/office/word/2010/wordprocessingDrawing" xmlns:wp="http://schemas.openxmlformats.org/drawingml/2006/wordprocessingDrawing" xmlns:w10="urn:schemas-microsoft-com:office:word" xmlns:w="http://schemas.openxmlformats.org/wordprocessingml/2006/main" xmlns:w14="http://schemas.microsoft.com/office/word/2010/wordml" xmlns:w15="http://schemas.microsoft.com/office/word/2012/wordml" xmlns:wpg="http://schemas.microsoft.com/office/word/2010/wordprocessingGroup" xmlns:wpi="http://schemas.microsoft.com/office/word/2010/wordprocessingInk" xmlns:wne="http://schemas.microsoft.com/office/word/2006/wordml" xmlns:wps="http://schemas.microsoft.com/office/word/2010/wordprocessingShape" mc:Ignorable="w14 w15 wp14">
   <w:endnote w:type="separator" w:id="-1">
     <w:p>
       <w:pPr>
@@ -2515,7 +2283,7 @@
 </file>
 
 <file path=word/footnotes.xml><?xml version="1.0" encoding="utf-8"?>
-<w:footnotes xmlns:wpc="http://schemas.microsoft.com/office/word/2010/wordprocessingCanvas" xmlns:cx="http://schemas.microsoft.com/office/drawing/2014/chartex" xmlns:cx1="http://schemas.microsoft.com/office/drawing/2015/9/8/chartex" xmlns:mc="http://schemas.openxmlformats.org/markup-compatibility/2006" xmlns:o="urn:schemas-microsoft-com:office:office" xmlns:r="http://schemas.openxmlformats.org/officeDocument/2006/relationships" xmlns:m="http://schemas.openxmlformats.org/officeDocument/2006/math" xmlns:v="urn:schemas-microsoft-com:vml" xmlns:wp14="http://schemas.microsoft.com/office/word/2010/wordprocessingDrawing" xmlns:wp="http://schemas.openxmlformats.org/drawingml/2006/wordprocessingDrawing" xmlns:w10="urn:schemas-microsoft-com:office:word" xmlns:w="http://schemas.openxmlformats.org/wordprocessingml/2006/main" xmlns:w14="http://schemas.microsoft.com/office/word/2010/wordml" xmlns:w15="http://schemas.microsoft.com/office/word/2012/wordml" xmlns:w16se="http://schemas.microsoft.com/office/word/2015/wordml/symex" xmlns:wpg="http://schemas.microsoft.com/office/word/2010/wordprocessingGroup" xmlns:wpi="http://schemas.microsoft.com/office/word/2010/wordprocessingInk" xmlns:wne="http://schemas.microsoft.com/office/word/2006/wordml" xmlns:wps="http://schemas.microsoft.com/office/word/2010/wordprocessingShape" mc:Ignorable="w14 w15 w16se wp14">
+<w:footnotes xmlns:wpc="http://schemas.microsoft.com/office/word/2010/wordprocessingCanvas" xmlns:mo="http://schemas.microsoft.com/office/mac/office/2008/main" xmlns:mc="http://schemas.openxmlformats.org/markup-compatibility/2006" xmlns:mv="urn:schemas-microsoft-com:mac:vml" xmlns:o="urn:schemas-microsoft-com:office:office" xmlns:r="http://schemas.openxmlformats.org/officeDocument/2006/relationships" xmlns:m="http://schemas.openxmlformats.org/officeDocument/2006/math" xmlns:v="urn:schemas-microsoft-com:vml" xmlns:wp14="http://schemas.microsoft.com/office/word/2010/wordprocessingDrawing" xmlns:wp="http://schemas.openxmlformats.org/drawingml/2006/wordprocessingDrawing" xmlns:w10="urn:schemas-microsoft-com:office:word" xmlns:w="http://schemas.openxmlformats.org/wordprocessingml/2006/main" xmlns:w14="http://schemas.microsoft.com/office/word/2010/wordml" xmlns:w15="http://schemas.microsoft.com/office/word/2012/wordml" xmlns:wpg="http://schemas.microsoft.com/office/word/2010/wordprocessingGroup" xmlns:wpi="http://schemas.microsoft.com/office/word/2010/wordprocessingInk" xmlns:wne="http://schemas.microsoft.com/office/word/2006/wordml" xmlns:wps="http://schemas.microsoft.com/office/word/2010/wordprocessingShape" mc:Ignorable="w14 w15 wp14">
   <w:footnote w:type="separator" w:id="-1">
     <w:p>
       <w:pPr>
@@ -2540,10 +2308,10 @@
 </file>
 
 <file path=word/header1.xml><?xml version="1.0" encoding="utf-8"?>
-<w:hdr xmlns:wpc="http://schemas.microsoft.com/office/word/2010/wordprocessingCanvas" xmlns:cx="http://schemas.microsoft.com/office/drawing/2014/chartex" xmlns:cx1="http://schemas.microsoft.com/office/drawing/2015/9/8/chartex" xmlns:mc="http://schemas.openxmlformats.org/markup-compatibility/2006" xmlns:o="urn:schemas-microsoft-com:office:office" xmlns:r="http://schemas.openxmlformats.org/officeDocument/2006/relationships" xmlns:m="http://schemas.openxmlformats.org/officeDocument/2006/math" xmlns:v="urn:schemas-microsoft-com:vml" xmlns:wp14="http://schemas.microsoft.com/office/word/2010/wordprocessingDrawing" xmlns:wp="http://schemas.openxmlformats.org/drawingml/2006/wordprocessingDrawing" xmlns:w10="urn:schemas-microsoft-com:office:word" xmlns:w="http://schemas.openxmlformats.org/wordprocessingml/2006/main" xmlns:w14="http://schemas.microsoft.com/office/word/2010/wordml" xmlns:w15="http://schemas.microsoft.com/office/word/2012/wordml" xmlns:w16se="http://schemas.microsoft.com/office/word/2015/wordml/symex" xmlns:wpg="http://schemas.microsoft.com/office/word/2010/wordprocessingGroup" xmlns:wpi="http://schemas.microsoft.com/office/word/2010/wordprocessingInk" xmlns:wne="http://schemas.microsoft.com/office/word/2006/wordml" xmlns:wps="http://schemas.microsoft.com/office/word/2010/wordprocessingShape" mc:Ignorable="w14 w15 w16se wp14">
+<w:hdr xmlns:wpc="http://schemas.microsoft.com/office/word/2010/wordprocessingCanvas" xmlns:mo="http://schemas.microsoft.com/office/mac/office/2008/main" xmlns:mc="http://schemas.openxmlformats.org/markup-compatibility/2006" xmlns:mv="urn:schemas-microsoft-com:mac:vml" xmlns:o="urn:schemas-microsoft-com:office:office" xmlns:r="http://schemas.openxmlformats.org/officeDocument/2006/relationships" xmlns:m="http://schemas.openxmlformats.org/officeDocument/2006/math" xmlns:v="urn:schemas-microsoft-com:vml" xmlns:wp14="http://schemas.microsoft.com/office/word/2010/wordprocessingDrawing" xmlns:wp="http://schemas.openxmlformats.org/drawingml/2006/wordprocessingDrawing" xmlns:w10="urn:schemas-microsoft-com:office:word" xmlns:w="http://schemas.openxmlformats.org/wordprocessingml/2006/main" xmlns:w14="http://schemas.microsoft.com/office/word/2010/wordml" xmlns:w15="http://schemas.microsoft.com/office/word/2012/wordml" xmlns:wpg="http://schemas.microsoft.com/office/word/2010/wordprocessingGroup" xmlns:wpi="http://schemas.microsoft.com/office/word/2010/wordprocessingInk" xmlns:wne="http://schemas.microsoft.com/office/word/2006/wordml" xmlns:wps="http://schemas.microsoft.com/office/word/2010/wordprocessingShape" mc:Ignorable="w14 w15 wp14 mv">
   <w:p>
     <w:pPr>
-      <w:pStyle w:val="Titel"/>
+      <w:pStyle w:val="Title"/>
       <w:rPr>
         <w:color w:val="FFC000"/>
         <w:sz w:val="64"/>
@@ -2585,7 +2353,7 @@
   </w:p>
   <w:p>
     <w:pPr>
-      <w:pStyle w:val="Titel"/>
+      <w:pStyle w:val="Title"/>
       <w:rPr>
         <w:color w:val="FFC000"/>
         <w:sz w:val="60"/>
@@ -2613,8 +2381,8 @@
 </file>
 
 <file path=word/numbering.xml><?xml version="1.0" encoding="utf-8"?>
-<w:numbering xmlns:wpc="http://schemas.microsoft.com/office/word/2010/wordprocessingCanvas" xmlns:cx="http://schemas.microsoft.com/office/drawing/2014/chartex" xmlns:cx1="http://schemas.microsoft.com/office/drawing/2015/9/8/chartex" xmlns:mc="http://schemas.openxmlformats.org/markup-compatibility/2006" xmlns:o="urn:schemas-microsoft-com:office:office" xmlns:r="http://schemas.openxmlformats.org/officeDocument/2006/relationships" xmlns:m="http://schemas.openxmlformats.org/officeDocument/2006/math" xmlns:v="urn:schemas-microsoft-com:vml" xmlns:wp14="http://schemas.microsoft.com/office/word/2010/wordprocessingDrawing" xmlns:wp="http://schemas.openxmlformats.org/drawingml/2006/wordprocessingDrawing" xmlns:w10="urn:schemas-microsoft-com:office:word" xmlns:w="http://schemas.openxmlformats.org/wordprocessingml/2006/main" xmlns:w14="http://schemas.microsoft.com/office/word/2010/wordml" xmlns:w15="http://schemas.microsoft.com/office/word/2012/wordml" xmlns:w16se="http://schemas.microsoft.com/office/word/2015/wordml/symex" xmlns:wpg="http://schemas.microsoft.com/office/word/2010/wordprocessingGroup" xmlns:wpi="http://schemas.microsoft.com/office/word/2010/wordprocessingInk" xmlns:wne="http://schemas.microsoft.com/office/word/2006/wordml" xmlns:wps="http://schemas.microsoft.com/office/word/2010/wordprocessingShape" mc:Ignorable="w14 w15 w16se wp14">
-  <w:abstractNum w:abstractNumId="0" w15:restartNumberingAfterBreak="0">
+<w:numbering xmlns:wpc="http://schemas.microsoft.com/office/word/2010/wordprocessingCanvas" xmlns:mo="http://schemas.microsoft.com/office/mac/office/2008/main" xmlns:mc="http://schemas.openxmlformats.org/markup-compatibility/2006" xmlns:mv="urn:schemas-microsoft-com:mac:vml" xmlns:o="urn:schemas-microsoft-com:office:office" xmlns:r="http://schemas.openxmlformats.org/officeDocument/2006/relationships" xmlns:m="http://schemas.openxmlformats.org/officeDocument/2006/math" xmlns:v="urn:schemas-microsoft-com:vml" xmlns:wp14="http://schemas.microsoft.com/office/word/2010/wordprocessingDrawing" xmlns:wp="http://schemas.openxmlformats.org/drawingml/2006/wordprocessingDrawing" xmlns:w10="urn:schemas-microsoft-com:office:word" xmlns:w="http://schemas.openxmlformats.org/wordprocessingml/2006/main" xmlns:w14="http://schemas.microsoft.com/office/word/2010/wordml" xmlns:w15="http://schemas.microsoft.com/office/word/2012/wordml" xmlns:wpg="http://schemas.microsoft.com/office/word/2010/wordprocessingGroup" xmlns:wpi="http://schemas.microsoft.com/office/word/2010/wordprocessingInk" xmlns:wne="http://schemas.microsoft.com/office/word/2006/wordml" xmlns:wps="http://schemas.microsoft.com/office/word/2010/wordprocessingShape" mc:Ignorable="w14 w15 wp14">
+  <w:abstractNum w:abstractNumId="0">
     <w:nsid w:val="098D04ED"/>
     <w:multiLevelType w:val="hybridMultilevel"/>
     <w:tmpl w:val="48A8D0E2"/>
@@ -2754,7 +2522,7 @@
       </w:rPr>
     </w:lvl>
   </w:abstractNum>
-  <w:abstractNum w:abstractNumId="1" w15:restartNumberingAfterBreak="0">
+  <w:abstractNum w:abstractNumId="1">
     <w:nsid w:val="0A3F3AEA"/>
     <w:multiLevelType w:val="hybridMultilevel"/>
     <w:tmpl w:val="ECC6F1B4"/>
@@ -2843,7 +2611,7 @@
       </w:pPr>
     </w:lvl>
   </w:abstractNum>
-  <w:abstractNum w:abstractNumId="2" w15:restartNumberingAfterBreak="0">
+  <w:abstractNum w:abstractNumId="2">
     <w:nsid w:val="17053F6D"/>
     <w:multiLevelType w:val="hybridMultilevel"/>
     <w:tmpl w:val="06184738"/>
@@ -2956,7 +2724,7 @@
       </w:rPr>
     </w:lvl>
   </w:abstractNum>
-  <w:abstractNum w:abstractNumId="3" w15:restartNumberingAfterBreak="0">
+  <w:abstractNum w:abstractNumId="3">
     <w:nsid w:val="3D50562B"/>
     <w:multiLevelType w:val="hybridMultilevel"/>
     <w:tmpl w:val="12FC90D2"/>
@@ -3069,7 +2837,7 @@
       </w:rPr>
     </w:lvl>
   </w:abstractNum>
-  <w:abstractNum w:abstractNumId="4" w15:restartNumberingAfterBreak="0">
+  <w:abstractNum w:abstractNumId="4">
     <w:nsid w:val="58754152"/>
     <w:multiLevelType w:val="hybridMultilevel"/>
     <w:tmpl w:val="649C250C"/>
@@ -3182,7 +2950,7 @@
       </w:rPr>
     </w:lvl>
   </w:abstractNum>
-  <w:abstractNum w:abstractNumId="5" w15:restartNumberingAfterBreak="0">
+  <w:abstractNum w:abstractNumId="5">
     <w:nsid w:val="5D6547B7"/>
     <w:multiLevelType w:val="hybridMultilevel"/>
     <w:tmpl w:val="ECC6F1B4"/>
@@ -3271,7 +3039,7 @@
       </w:pPr>
     </w:lvl>
   </w:abstractNum>
-  <w:abstractNum w:abstractNumId="6" w15:restartNumberingAfterBreak="0">
+  <w:abstractNum w:abstractNumId="6">
     <w:nsid w:val="634A4872"/>
     <w:multiLevelType w:val="hybridMultilevel"/>
     <w:tmpl w:val="005ABA3C"/>
@@ -3409,7 +3177,7 @@
 </file>
 
 <file path=word/styles.xml><?xml version="1.0" encoding="utf-8"?>
-<w:styles xmlns:mc="http://schemas.openxmlformats.org/markup-compatibility/2006" xmlns:r="http://schemas.openxmlformats.org/officeDocument/2006/relationships" xmlns:w="http://schemas.openxmlformats.org/wordprocessingml/2006/main" xmlns:w14="http://schemas.microsoft.com/office/word/2010/wordml" xmlns:w15="http://schemas.microsoft.com/office/word/2012/wordml" xmlns:w16se="http://schemas.microsoft.com/office/word/2015/wordml/symex" mc:Ignorable="w14 w15 w16se">
+<w:styles xmlns:mc="http://schemas.openxmlformats.org/markup-compatibility/2006" xmlns:r="http://schemas.openxmlformats.org/officeDocument/2006/relationships" xmlns:w="http://schemas.openxmlformats.org/wordprocessingml/2006/main" xmlns:w14="http://schemas.microsoft.com/office/word/2010/wordml" xmlns:w15="http://schemas.microsoft.com/office/word/2012/wordml" mc:Ignorable="w14 w15">
   <w:docDefaults>
     <w:rPrDefault>
       <w:rPr>
@@ -3425,7 +3193,7 @@
       </w:pPr>
     </w:pPrDefault>
   </w:docDefaults>
-  <w:latentStyles w:defLockedState="0" w:defUIPriority="99" w:defSemiHidden="0" w:defUnhideWhenUsed="0" w:defQFormat="0" w:count="371">
+  <w:latentStyles w:defLockedState="0" w:defUIPriority="99" w:defSemiHidden="0" w:defUnhideWhenUsed="0" w:defQFormat="0" w:count="382">
     <w:lsdException w:name="Normal" w:uiPriority="0" w:qFormat="1"/>
     <w:lsdException w:name="heading 1" w:uiPriority="9" w:qFormat="1"/>
     <w:lsdException w:name="heading 2" w:semiHidden="1" w:uiPriority="9" w:unhideWhenUsed="1" w:qFormat="1"/>
@@ -3531,7 +3299,6 @@
     <w:lsdException w:name="HTML Sample" w:semiHidden="1" w:unhideWhenUsed="1"/>
     <w:lsdException w:name="HTML Typewriter" w:semiHidden="1" w:unhideWhenUsed="1"/>
     <w:lsdException w:name="HTML Variable" w:semiHidden="1" w:unhideWhenUsed="1"/>
-    <w:lsdException w:name="Normal Table" w:semiHidden="1" w:unhideWhenUsed="1"/>
     <w:lsdException w:name="annotation subject" w:semiHidden="1" w:unhideWhenUsed="1"/>
     <w:lsdException w:name="No List" w:semiHidden="1" w:unhideWhenUsed="1"/>
     <w:lsdException w:name="Outline List 1" w:semiHidden="1" w:unhideWhenUsed="1"/>
@@ -3577,11 +3344,9 @@
     <w:lsdException w:name="Table Subtle 1" w:semiHidden="1" w:unhideWhenUsed="1"/>
     <w:lsdException w:name="Table Subtle 2" w:semiHidden="1" w:unhideWhenUsed="1"/>
     <w:lsdException w:name="Table Web 1" w:semiHidden="1" w:unhideWhenUsed="1"/>
-    <w:lsdException w:name="Table Web 2" w:semiHidden="1" w:unhideWhenUsed="1"/>
     <w:lsdException w:name="Table Web 3" w:semiHidden="1" w:unhideWhenUsed="1"/>
     <w:lsdException w:name="Balloon Text" w:semiHidden="1" w:unhideWhenUsed="1"/>
     <w:lsdException w:name="Table Grid" w:uiPriority="39"/>
-    <w:lsdException w:name="Table Theme" w:semiHidden="1" w:unhideWhenUsed="1"/>
     <w:lsdException w:name="Placeholder Text" w:semiHidden="1"/>
     <w:lsdException w:name="No Spacing" w:uiPriority="1" w:qFormat="1"/>
     <w:lsdException w:name="Light Shading" w:uiPriority="60"/>
@@ -3797,17 +3562,19 @@
     <w:lsdException w:name="List Table 5 Dark Accent 6" w:uiPriority="50"/>
     <w:lsdException w:name="List Table 6 Colorful Accent 6" w:uiPriority="51"/>
     <w:lsdException w:name="List Table 7 Colorful Accent 6" w:uiPriority="52"/>
+    <w:lsdException w:name="Mention" w:semiHidden="1" w:unhideWhenUsed="1"/>
+    <w:lsdException w:name="Smart Hyperlink" w:semiHidden="1" w:unhideWhenUsed="1"/>
   </w:latentStyles>
-  <w:style w:type="paragraph" w:default="1" w:styleId="Standard">
+  <w:style w:type="paragraph" w:default="1" w:styleId="Normal">
     <w:name w:val="Normal"/>
     <w:qFormat/>
     <w:rsid w:val="00852D84"/>
   </w:style>
-  <w:style w:type="paragraph" w:styleId="berschrift1">
+  <w:style w:type="paragraph" w:styleId="Heading1">
     <w:name w:val="heading 1"/>
-    <w:basedOn w:val="Standard"/>
-    <w:next w:val="Standard"/>
-    <w:link w:val="berschrift1Zchn"/>
+    <w:basedOn w:val="Normal"/>
+    <w:next w:val="Normal"/>
+    <w:link w:val="Heading1Char"/>
     <w:uiPriority w:val="9"/>
     <w:qFormat/>
     <w:rsid w:val="00852D84"/>
@@ -3828,11 +3595,11 @@
       <w:szCs w:val="36"/>
     </w:rPr>
   </w:style>
-  <w:style w:type="paragraph" w:styleId="berschrift2">
+  <w:style w:type="paragraph" w:styleId="Heading2">
     <w:name w:val="heading 2"/>
-    <w:basedOn w:val="Standard"/>
-    <w:next w:val="Standard"/>
-    <w:link w:val="berschrift2Zchn"/>
+    <w:basedOn w:val="Normal"/>
+    <w:next w:val="Normal"/>
+    <w:link w:val="Heading2Char"/>
     <w:uiPriority w:val="9"/>
     <w:semiHidden/>
     <w:unhideWhenUsed/>
@@ -3850,11 +3617,11 @@
       <w:szCs w:val="36"/>
     </w:rPr>
   </w:style>
-  <w:style w:type="paragraph" w:styleId="berschrift3">
+  <w:style w:type="paragraph" w:styleId="Heading3">
     <w:name w:val="heading 3"/>
-    <w:basedOn w:val="Standard"/>
-    <w:next w:val="Standard"/>
-    <w:link w:val="berschrift3Zchn"/>
+    <w:basedOn w:val="Normal"/>
+    <w:next w:val="Normal"/>
+    <w:link w:val="Heading3Char"/>
     <w:uiPriority w:val="9"/>
     <w:semiHidden/>
     <w:unhideWhenUsed/>
@@ -3873,11 +3640,11 @@
       <w:szCs w:val="28"/>
     </w:rPr>
   </w:style>
-  <w:style w:type="paragraph" w:styleId="berschrift4">
+  <w:style w:type="paragraph" w:styleId="Heading4">
     <w:name w:val="heading 4"/>
-    <w:basedOn w:val="Standard"/>
-    <w:next w:val="Standard"/>
-    <w:link w:val="berschrift4Zchn"/>
+    <w:basedOn w:val="Normal"/>
+    <w:next w:val="Normal"/>
+    <w:link w:val="Heading4Char"/>
     <w:uiPriority w:val="9"/>
     <w:semiHidden/>
     <w:unhideWhenUsed/>
@@ -3897,11 +3664,11 @@
       <w:szCs w:val="28"/>
     </w:rPr>
   </w:style>
-  <w:style w:type="paragraph" w:styleId="berschrift5">
+  <w:style w:type="paragraph" w:styleId="Heading5">
     <w:name w:val="heading 5"/>
-    <w:basedOn w:val="Standard"/>
-    <w:next w:val="Standard"/>
-    <w:link w:val="berschrift5Zchn"/>
+    <w:basedOn w:val="Normal"/>
+    <w:next w:val="Normal"/>
+    <w:link w:val="Heading5Char"/>
     <w:uiPriority w:val="9"/>
     <w:semiHidden/>
     <w:unhideWhenUsed/>
@@ -3919,11 +3686,11 @@
       <w:szCs w:val="24"/>
     </w:rPr>
   </w:style>
-  <w:style w:type="paragraph" w:styleId="berschrift6">
+  <w:style w:type="paragraph" w:styleId="Heading6">
     <w:name w:val="heading 6"/>
-    <w:basedOn w:val="Standard"/>
-    <w:next w:val="Standard"/>
-    <w:link w:val="berschrift6Zchn"/>
+    <w:basedOn w:val="Normal"/>
+    <w:next w:val="Normal"/>
+    <w:link w:val="Heading6Char"/>
     <w:uiPriority w:val="9"/>
     <w:semiHidden/>
     <w:unhideWhenUsed/>
@@ -3943,11 +3710,11 @@
       <w:szCs w:val="24"/>
     </w:rPr>
   </w:style>
-  <w:style w:type="paragraph" w:styleId="berschrift7">
+  <w:style w:type="paragraph" w:styleId="Heading7">
     <w:name w:val="heading 7"/>
-    <w:basedOn w:val="Standard"/>
-    <w:next w:val="Standard"/>
-    <w:link w:val="berschrift7Zchn"/>
+    <w:basedOn w:val="Normal"/>
+    <w:next w:val="Normal"/>
+    <w:link w:val="Heading7Char"/>
     <w:uiPriority w:val="9"/>
     <w:semiHidden/>
     <w:unhideWhenUsed/>
@@ -3966,11 +3733,11 @@
       <w:szCs w:val="24"/>
     </w:rPr>
   </w:style>
-  <w:style w:type="paragraph" w:styleId="berschrift8">
+  <w:style w:type="paragraph" w:styleId="Heading8">
     <w:name w:val="heading 8"/>
-    <w:basedOn w:val="Standard"/>
-    <w:next w:val="Standard"/>
-    <w:link w:val="berschrift8Zchn"/>
+    <w:basedOn w:val="Normal"/>
+    <w:next w:val="Normal"/>
+    <w:link w:val="Heading8Char"/>
     <w:uiPriority w:val="9"/>
     <w:semiHidden/>
     <w:unhideWhenUsed/>
@@ -3987,11 +3754,11 @@
       <w:caps/>
     </w:rPr>
   </w:style>
-  <w:style w:type="paragraph" w:styleId="berschrift9">
+  <w:style w:type="paragraph" w:styleId="Heading9">
     <w:name w:val="heading 9"/>
-    <w:basedOn w:val="Standard"/>
-    <w:next w:val="Standard"/>
-    <w:link w:val="berschrift9Zchn"/>
+    <w:basedOn w:val="Normal"/>
+    <w:next w:val="Normal"/>
+    <w:link w:val="Heading9Char"/>
     <w:uiPriority w:val="9"/>
     <w:semiHidden/>
     <w:unhideWhenUsed/>
@@ -4010,13 +3777,13 @@
       <w:caps/>
     </w:rPr>
   </w:style>
-  <w:style w:type="character" w:default="1" w:styleId="Absatz-Standardschriftart">
+  <w:style w:type="character" w:default="1" w:styleId="DefaultParagraphFont">
     <w:name w:val="Default Paragraph Font"/>
     <w:uiPriority w:val="1"/>
     <w:semiHidden/>
     <w:unhideWhenUsed/>
   </w:style>
-  <w:style w:type="table" w:default="1" w:styleId="NormaleTabelle">
+  <w:style w:type="table" w:default="1" w:styleId="TableNormal">
     <w:name w:val="Normal Table"/>
     <w:uiPriority w:val="99"/>
     <w:semiHidden/>
@@ -4031,16 +3798,16 @@
       </w:tblCellMar>
     </w:tblPr>
   </w:style>
-  <w:style w:type="numbering" w:default="1" w:styleId="KeineListe">
+  <w:style w:type="numbering" w:default="1" w:styleId="NoList">
     <w:name w:val="No List"/>
     <w:uiPriority w:val="99"/>
     <w:semiHidden/>
     <w:unhideWhenUsed/>
   </w:style>
-  <w:style w:type="character" w:customStyle="1" w:styleId="berschrift1Zchn">
-    <w:name w:val="Überschrift 1 Zchn"/>
-    <w:basedOn w:val="Absatz-Standardschriftart"/>
-    <w:link w:val="berschrift1"/>
+  <w:style w:type="character" w:customStyle="1" w:styleId="Heading1Char">
+    <w:name w:val="Heading 1 Char"/>
+    <w:basedOn w:val="DefaultParagraphFont"/>
+    <w:link w:val="Heading1"/>
     <w:uiPriority w:val="9"/>
     <w:rsid w:val="00852D84"/>
     <w:rPr>
@@ -4051,10 +3818,10 @@
       <w:szCs w:val="36"/>
     </w:rPr>
   </w:style>
-  <w:style w:type="character" w:customStyle="1" w:styleId="berschrift2Zchn">
-    <w:name w:val="Überschrift 2 Zchn"/>
-    <w:basedOn w:val="Absatz-Standardschriftart"/>
-    <w:link w:val="berschrift2"/>
+  <w:style w:type="character" w:customStyle="1" w:styleId="Heading2Char">
+    <w:name w:val="Heading 2 Char"/>
+    <w:basedOn w:val="DefaultParagraphFont"/>
+    <w:link w:val="Heading2"/>
     <w:uiPriority w:val="9"/>
     <w:semiHidden/>
     <w:rsid w:val="00852D84"/>
@@ -4064,10 +3831,10 @@
       <w:szCs w:val="36"/>
     </w:rPr>
   </w:style>
-  <w:style w:type="character" w:customStyle="1" w:styleId="berschrift3Zchn">
-    <w:name w:val="Überschrift 3 Zchn"/>
-    <w:basedOn w:val="Absatz-Standardschriftart"/>
-    <w:link w:val="berschrift3"/>
+  <w:style w:type="character" w:customStyle="1" w:styleId="Heading3Char">
+    <w:name w:val="Heading 3 Char"/>
+    <w:basedOn w:val="DefaultParagraphFont"/>
+    <w:link w:val="Heading3"/>
     <w:uiPriority w:val="9"/>
     <w:semiHidden/>
     <w:rsid w:val="00852D84"/>
@@ -4078,10 +3845,10 @@
       <w:szCs w:val="28"/>
     </w:rPr>
   </w:style>
-  <w:style w:type="character" w:customStyle="1" w:styleId="berschrift4Zchn">
-    <w:name w:val="Überschrift 4 Zchn"/>
-    <w:basedOn w:val="Absatz-Standardschriftart"/>
-    <w:link w:val="berschrift4"/>
+  <w:style w:type="character" w:customStyle="1" w:styleId="Heading4Char">
+    <w:name w:val="Heading 4 Char"/>
+    <w:basedOn w:val="DefaultParagraphFont"/>
+    <w:link w:val="Heading4"/>
     <w:uiPriority w:val="9"/>
     <w:semiHidden/>
     <w:rsid w:val="00852D84"/>
@@ -4093,10 +3860,10 @@
       <w:szCs w:val="28"/>
     </w:rPr>
   </w:style>
-  <w:style w:type="character" w:customStyle="1" w:styleId="berschrift5Zchn">
-    <w:name w:val="Überschrift 5 Zchn"/>
-    <w:basedOn w:val="Absatz-Standardschriftart"/>
-    <w:link w:val="berschrift5"/>
+  <w:style w:type="character" w:customStyle="1" w:styleId="Heading5Char">
+    <w:name w:val="Heading 5 Char"/>
+    <w:basedOn w:val="DefaultParagraphFont"/>
+    <w:link w:val="Heading5"/>
     <w:uiPriority w:val="9"/>
     <w:semiHidden/>
     <w:rsid w:val="00852D84"/>
@@ -4106,10 +3873,10 @@
       <w:szCs w:val="24"/>
     </w:rPr>
   </w:style>
-  <w:style w:type="character" w:customStyle="1" w:styleId="berschrift6Zchn">
-    <w:name w:val="Überschrift 6 Zchn"/>
-    <w:basedOn w:val="Absatz-Standardschriftart"/>
-    <w:link w:val="berschrift6"/>
+  <w:style w:type="character" w:customStyle="1" w:styleId="Heading6Char">
+    <w:name w:val="Heading 6 Char"/>
+    <w:basedOn w:val="DefaultParagraphFont"/>
+    <w:link w:val="Heading6"/>
     <w:uiPriority w:val="9"/>
     <w:semiHidden/>
     <w:rsid w:val="00852D84"/>
@@ -4121,10 +3888,10 @@
       <w:szCs w:val="24"/>
     </w:rPr>
   </w:style>
-  <w:style w:type="character" w:customStyle="1" w:styleId="berschrift7Zchn">
-    <w:name w:val="Überschrift 7 Zchn"/>
-    <w:basedOn w:val="Absatz-Standardschriftart"/>
-    <w:link w:val="berschrift7"/>
+  <w:style w:type="character" w:customStyle="1" w:styleId="Heading7Char">
+    <w:name w:val="Heading 7 Char"/>
+    <w:basedOn w:val="DefaultParagraphFont"/>
+    <w:link w:val="Heading7"/>
     <w:uiPriority w:val="9"/>
     <w:semiHidden/>
     <w:rsid w:val="00852D84"/>
@@ -4135,10 +3902,10 @@
       <w:szCs w:val="24"/>
     </w:rPr>
   </w:style>
-  <w:style w:type="character" w:customStyle="1" w:styleId="berschrift8Zchn">
-    <w:name w:val="Überschrift 8 Zchn"/>
-    <w:basedOn w:val="Absatz-Standardschriftart"/>
-    <w:link w:val="berschrift8"/>
+  <w:style w:type="character" w:customStyle="1" w:styleId="Heading8Char">
+    <w:name w:val="Heading 8 Char"/>
+    <w:basedOn w:val="DefaultParagraphFont"/>
+    <w:link w:val="Heading8"/>
     <w:uiPriority w:val="9"/>
     <w:semiHidden/>
     <w:rsid w:val="00852D84"/>
@@ -4147,10 +3914,10 @@
       <w:caps/>
     </w:rPr>
   </w:style>
-  <w:style w:type="character" w:customStyle="1" w:styleId="berschrift9Zchn">
-    <w:name w:val="Überschrift 9 Zchn"/>
-    <w:basedOn w:val="Absatz-Standardschriftart"/>
-    <w:link w:val="berschrift9"/>
+  <w:style w:type="character" w:customStyle="1" w:styleId="Heading9Char">
+    <w:name w:val="Heading 9 Char"/>
+    <w:basedOn w:val="DefaultParagraphFont"/>
+    <w:link w:val="Heading9"/>
     <w:uiPriority w:val="9"/>
     <w:semiHidden/>
     <w:rsid w:val="00852D84"/>
@@ -4161,10 +3928,10 @@
       <w:caps/>
     </w:rPr>
   </w:style>
-  <w:style w:type="paragraph" w:styleId="Beschriftung">
+  <w:style w:type="paragraph" w:styleId="Caption">
     <w:name w:val="caption"/>
-    <w:basedOn w:val="Standard"/>
-    <w:next w:val="Standard"/>
+    <w:basedOn w:val="Normal"/>
+    <w:next w:val="Normal"/>
     <w:uiPriority w:val="35"/>
     <w:semiHidden/>
     <w:unhideWhenUsed/>
@@ -4182,11 +3949,11 @@
       <w:szCs w:val="16"/>
     </w:rPr>
   </w:style>
-  <w:style w:type="paragraph" w:styleId="Titel">
+  <w:style w:type="paragraph" w:styleId="Title">
     <w:name w:val="Title"/>
-    <w:basedOn w:val="Standard"/>
-    <w:next w:val="Standard"/>
-    <w:link w:val="TitelZchn"/>
+    <w:basedOn w:val="Normal"/>
+    <w:next w:val="Normal"/>
+    <w:link w:val="TitleChar"/>
     <w:uiPriority w:val="10"/>
     <w:qFormat/>
     <w:rsid w:val="00852D84"/>
@@ -4202,10 +3969,10 @@
       <w:szCs w:val="76"/>
     </w:rPr>
   </w:style>
-  <w:style w:type="character" w:customStyle="1" w:styleId="TitelZchn">
-    <w:name w:val="Titel Zchn"/>
-    <w:basedOn w:val="Absatz-Standardschriftart"/>
-    <w:link w:val="Titel"/>
+  <w:style w:type="character" w:customStyle="1" w:styleId="TitleChar">
+    <w:name w:val="Title Char"/>
+    <w:basedOn w:val="DefaultParagraphFont"/>
+    <w:link w:val="Title"/>
     <w:uiPriority w:val="10"/>
     <w:rsid w:val="00852D84"/>
     <w:rPr>
@@ -4216,11 +3983,11 @@
       <w:szCs w:val="76"/>
     </w:rPr>
   </w:style>
-  <w:style w:type="paragraph" w:styleId="Untertitel">
+  <w:style w:type="paragraph" w:styleId="Subtitle">
     <w:name w:val="Subtitle"/>
-    <w:basedOn w:val="Standard"/>
-    <w:next w:val="Standard"/>
-    <w:link w:val="UntertitelZchn"/>
+    <w:basedOn w:val="Normal"/>
+    <w:next w:val="Normal"/>
+    <w:link w:val="SubtitleChar"/>
     <w:uiPriority w:val="11"/>
     <w:qFormat/>
     <w:rsid w:val="00852D84"/>
@@ -4236,10 +4003,10 @@
       <w:szCs w:val="24"/>
     </w:rPr>
   </w:style>
-  <w:style w:type="character" w:customStyle="1" w:styleId="UntertitelZchn">
-    <w:name w:val="Untertitel Zchn"/>
-    <w:basedOn w:val="Absatz-Standardschriftart"/>
-    <w:link w:val="Untertitel"/>
+  <w:style w:type="character" w:customStyle="1" w:styleId="SubtitleChar">
+    <w:name w:val="Subtitle Char"/>
+    <w:basedOn w:val="DefaultParagraphFont"/>
+    <w:link w:val="Subtitle"/>
     <w:uiPriority w:val="11"/>
     <w:rsid w:val="00852D84"/>
     <w:rPr>
@@ -4248,9 +4015,9 @@
       <w:szCs w:val="24"/>
     </w:rPr>
   </w:style>
-  <w:style w:type="character" w:styleId="Fett">
+  <w:style w:type="character" w:styleId="Strong">
     <w:name w:val="Strong"/>
-    <w:basedOn w:val="Absatz-Standardschriftart"/>
+    <w:basedOn w:val="DefaultParagraphFont"/>
     <w:uiPriority w:val="22"/>
     <w:qFormat/>
     <w:rsid w:val="00852D84"/>
@@ -4265,9 +4032,9 @@
       <w:szCs w:val="20"/>
     </w:rPr>
   </w:style>
-  <w:style w:type="character" w:styleId="Hervorhebung">
+  <w:style w:type="character" w:styleId="Emphasis">
     <w:name w:val="Emphasis"/>
-    <w:basedOn w:val="Absatz-Standardschriftart"/>
+    <w:basedOn w:val="DefaultParagraphFont"/>
     <w:uiPriority w:val="20"/>
     <w:qFormat/>
     <w:rsid w:val="00852D84"/>
@@ -4280,7 +4047,7 @@
       <w:szCs w:val="20"/>
     </w:rPr>
   </w:style>
-  <w:style w:type="paragraph" w:styleId="KeinLeerraum">
+  <w:style w:type="paragraph" w:styleId="NoSpacing">
     <w:name w:val="No Spacing"/>
     <w:uiPriority w:val="1"/>
     <w:qFormat/>
@@ -4289,11 +4056,11 @@
       <w:spacing w:after="0" w:line="240" w:lineRule="auto"/>
     </w:pPr>
   </w:style>
-  <w:style w:type="paragraph" w:styleId="Zitat">
+  <w:style w:type="paragraph" w:styleId="Quote">
     <w:name w:val="Quote"/>
-    <w:basedOn w:val="Standard"/>
-    <w:next w:val="Standard"/>
-    <w:link w:val="ZitatZchn"/>
+    <w:basedOn w:val="Normal"/>
+    <w:next w:val="Normal"/>
+    <w:link w:val="QuoteChar"/>
     <w:uiPriority w:val="29"/>
     <w:qFormat/>
     <w:rsid w:val="00852D84"/>
@@ -4307,10 +4074,10 @@
       <w:szCs w:val="24"/>
     </w:rPr>
   </w:style>
-  <w:style w:type="character" w:customStyle="1" w:styleId="ZitatZchn">
-    <w:name w:val="Zitat Zchn"/>
-    <w:basedOn w:val="Absatz-Standardschriftart"/>
-    <w:link w:val="Zitat"/>
+  <w:style w:type="character" w:customStyle="1" w:styleId="QuoteChar">
+    <w:name w:val="Quote Char"/>
+    <w:basedOn w:val="DefaultParagraphFont"/>
+    <w:link w:val="Quote"/>
     <w:uiPriority w:val="29"/>
     <w:rsid w:val="00852D84"/>
     <w:rPr>
@@ -4319,11 +4086,11 @@
       <w:szCs w:val="24"/>
     </w:rPr>
   </w:style>
-  <w:style w:type="paragraph" w:styleId="IntensivesZitat">
+  <w:style w:type="paragraph" w:styleId="IntenseQuote">
     <w:name w:val="Intense Quote"/>
-    <w:basedOn w:val="Standard"/>
-    <w:next w:val="Standard"/>
-    <w:link w:val="IntensivesZitatZchn"/>
+    <w:basedOn w:val="Normal"/>
+    <w:next w:val="Normal"/>
+    <w:link w:val="IntenseQuoteChar"/>
     <w:uiPriority w:val="30"/>
     <w:qFormat/>
     <w:rsid w:val="00852D84"/>
@@ -4341,10 +4108,10 @@
       <w:szCs w:val="28"/>
     </w:rPr>
   </w:style>
-  <w:style w:type="character" w:customStyle="1" w:styleId="IntensivesZitatZchn">
-    <w:name w:val="Intensives Zitat Zchn"/>
-    <w:basedOn w:val="Absatz-Standardschriftart"/>
-    <w:link w:val="IntensivesZitat"/>
+  <w:style w:type="character" w:customStyle="1" w:styleId="IntenseQuoteChar">
+    <w:name w:val="Intense Quote Char"/>
+    <w:basedOn w:val="DefaultParagraphFont"/>
+    <w:link w:val="IntenseQuote"/>
     <w:uiPriority w:val="30"/>
     <w:rsid w:val="00852D84"/>
     <w:rPr>
@@ -4356,9 +4123,9 @@
       <w:szCs w:val="28"/>
     </w:rPr>
   </w:style>
-  <w:style w:type="character" w:styleId="SchwacheHervorhebung">
+  <w:style w:type="character" w:styleId="SubtleEmphasis">
     <w:name w:val="Subtle Emphasis"/>
-    <w:basedOn w:val="Absatz-Standardschriftart"/>
+    <w:basedOn w:val="DefaultParagraphFont"/>
     <w:uiPriority w:val="19"/>
     <w:qFormat/>
     <w:rsid w:val="00852D84"/>
@@ -4368,9 +4135,9 @@
       <w:color w:val="auto"/>
     </w:rPr>
   </w:style>
-  <w:style w:type="character" w:styleId="IntensiveHervorhebung">
+  <w:style w:type="character" w:styleId="IntenseEmphasis">
     <w:name w:val="Intense Emphasis"/>
-    <w:basedOn w:val="Absatz-Standardschriftart"/>
+    <w:basedOn w:val="DefaultParagraphFont"/>
     <w:uiPriority w:val="21"/>
     <w:qFormat/>
     <w:rsid w:val="00852D84"/>
@@ -4388,9 +4155,9 @@
       <w:szCs w:val="20"/>
     </w:rPr>
   </w:style>
-  <w:style w:type="character" w:styleId="SchwacherVerweis">
+  <w:style w:type="character" w:styleId="SubtleReference">
     <w:name w:val="Subtle Reference"/>
-    <w:basedOn w:val="Absatz-Standardschriftart"/>
+    <w:basedOn w:val="DefaultParagraphFont"/>
     <w:uiPriority w:val="31"/>
     <w:qFormat/>
     <w:rsid w:val="00852D84"/>
@@ -4406,9 +4173,9 @@
       <w:u w:val="single" w:color="7F7F7F" w:themeColor="text1" w:themeTint="80"/>
     </w:rPr>
   </w:style>
-  <w:style w:type="character" w:styleId="IntensiverVerweis">
+  <w:style w:type="character" w:styleId="IntenseReference">
     <w:name w:val="Intense Reference"/>
-    <w:basedOn w:val="Absatz-Standardschriftart"/>
+    <w:basedOn w:val="DefaultParagraphFont"/>
     <w:uiPriority w:val="32"/>
     <w:qFormat/>
     <w:rsid w:val="00852D84"/>
@@ -4427,9 +4194,9 @@
       <w:u w:val="single"/>
     </w:rPr>
   </w:style>
-  <w:style w:type="character" w:styleId="Buchtitel">
+  <w:style w:type="character" w:styleId="BookTitle">
     <w:name w:val="Book Title"/>
-    <w:basedOn w:val="Absatz-Standardschriftart"/>
+    <w:basedOn w:val="DefaultParagraphFont"/>
     <w:uiPriority w:val="33"/>
     <w:qFormat/>
     <w:rsid w:val="00852D84"/>
@@ -4448,10 +4215,10 @@
       <w:szCs w:val="20"/>
     </w:rPr>
   </w:style>
-  <w:style w:type="paragraph" w:styleId="Inhaltsverzeichnisberschrift">
+  <w:style w:type="paragraph" w:styleId="TOCHeading">
     <w:name w:val="TOC Heading"/>
-    <w:basedOn w:val="berschrift1"/>
-    <w:next w:val="Standard"/>
+    <w:basedOn w:val="Heading1"/>
+    <w:next w:val="Normal"/>
     <w:uiPriority w:val="39"/>
     <w:semiHidden/>
     <w:unhideWhenUsed/>
@@ -4461,10 +4228,10 @@
       <w:outlineLvl w:val="9"/>
     </w:pPr>
   </w:style>
-  <w:style w:type="paragraph" w:styleId="Kopfzeile">
+  <w:style w:type="paragraph" w:styleId="Header">
     <w:name w:val="header"/>
-    <w:basedOn w:val="Standard"/>
-    <w:link w:val="KopfzeileZchn"/>
+    <w:basedOn w:val="Normal"/>
+    <w:link w:val="HeaderChar"/>
     <w:uiPriority w:val="99"/>
     <w:unhideWhenUsed/>
     <w:rsid w:val="00852D84"/>
@@ -4476,17 +4243,17 @@
       <w:spacing w:after="0" w:line="240" w:lineRule="auto"/>
     </w:pPr>
   </w:style>
-  <w:style w:type="character" w:customStyle="1" w:styleId="KopfzeileZchn">
-    <w:name w:val="Kopfzeile Zchn"/>
-    <w:basedOn w:val="Absatz-Standardschriftart"/>
-    <w:link w:val="Kopfzeile"/>
+  <w:style w:type="character" w:customStyle="1" w:styleId="HeaderChar">
+    <w:name w:val="Header Char"/>
+    <w:basedOn w:val="DefaultParagraphFont"/>
+    <w:link w:val="Header"/>
     <w:uiPriority w:val="99"/>
     <w:rsid w:val="00852D84"/>
   </w:style>
-  <w:style w:type="paragraph" w:styleId="Fuzeile">
+  <w:style w:type="paragraph" w:styleId="Footer">
     <w:name w:val="footer"/>
-    <w:basedOn w:val="Standard"/>
-    <w:link w:val="FuzeileZchn"/>
+    <w:basedOn w:val="Normal"/>
+    <w:link w:val="FooterChar"/>
     <w:uiPriority w:val="99"/>
     <w:unhideWhenUsed/>
     <w:rsid w:val="00852D84"/>
@@ -4498,16 +4265,16 @@
       <w:spacing w:after="0" w:line="240" w:lineRule="auto"/>
     </w:pPr>
   </w:style>
-  <w:style w:type="character" w:customStyle="1" w:styleId="FuzeileZchn">
-    <w:name w:val="Fußzeile Zchn"/>
-    <w:basedOn w:val="Absatz-Standardschriftart"/>
-    <w:link w:val="Fuzeile"/>
+  <w:style w:type="character" w:customStyle="1" w:styleId="FooterChar">
+    <w:name w:val="Footer Char"/>
+    <w:basedOn w:val="DefaultParagraphFont"/>
+    <w:link w:val="Footer"/>
     <w:uiPriority w:val="99"/>
     <w:rsid w:val="00852D84"/>
   </w:style>
-  <w:style w:type="paragraph" w:styleId="Listenabsatz">
+  <w:style w:type="paragraph" w:styleId="ListParagraph">
     <w:name w:val="List Paragraph"/>
-    <w:basedOn w:val="Standard"/>
+    <w:basedOn w:val="Normal"/>
     <w:uiPriority w:val="34"/>
     <w:qFormat/>
     <w:rsid w:val="007E5C70"/>
@@ -4518,7 +4285,7 @@
   </w:style>
   <w:style w:type="character" w:styleId="Hyperlink">
     <w:name w:val="Hyperlink"/>
-    <w:basedOn w:val="Absatz-Standardschriftart"/>
+    <w:basedOn w:val="DefaultParagraphFont"/>
     <w:uiPriority w:val="99"/>
     <w:unhideWhenUsed/>
     <w:rsid w:val="003460FC"/>

</xml_diff>

<commit_message>
added magnetometer support for google chrome only
</commit_message>
<xml_diff>
--- a/presentation/de/workshop2/workshop2-maze-vr_handout_ger.docx
+++ b/presentation/de/workshop2/workshop2-maze-vr_handout_ger.docx
@@ -1,6 +1,6 @@
 
 <file path=word/document.xml><?xml version="1.0" encoding="utf-8"?>
-<w:document xmlns:wpc="http://schemas.microsoft.com/office/word/2010/wordprocessingCanvas" xmlns:cx="http://schemas.microsoft.com/office/drawing/2014/chartex" xmlns:cx1="http://schemas.microsoft.com/office/drawing/2015/9/8/chartex" xmlns:mc="http://schemas.openxmlformats.org/markup-compatibility/2006" xmlns:o="urn:schemas-microsoft-com:office:office" xmlns:r="http://schemas.openxmlformats.org/officeDocument/2006/relationships" xmlns:m="http://schemas.openxmlformats.org/officeDocument/2006/math" xmlns:v="urn:schemas-microsoft-com:vml" xmlns:wp14="http://schemas.microsoft.com/office/word/2010/wordprocessingDrawing" xmlns:wp="http://schemas.openxmlformats.org/drawingml/2006/wordprocessingDrawing" xmlns:w10="urn:schemas-microsoft-com:office:word" xmlns:w="http://schemas.openxmlformats.org/wordprocessingml/2006/main" xmlns:w14="http://schemas.microsoft.com/office/word/2010/wordml" xmlns:w15="http://schemas.microsoft.com/office/word/2012/wordml" xmlns:w16se="http://schemas.microsoft.com/office/word/2015/wordml/symex" xmlns:wpg="http://schemas.microsoft.com/office/word/2010/wordprocessingGroup" xmlns:wpi="http://schemas.microsoft.com/office/word/2010/wordprocessingInk" xmlns:wne="http://schemas.microsoft.com/office/word/2006/wordml" xmlns:wps="http://schemas.microsoft.com/office/word/2010/wordprocessingShape" mc:Ignorable="w14 w15 w16se wp14">
+<w:document xmlns:wpc="http://schemas.microsoft.com/office/word/2010/wordprocessingCanvas" xmlns:mo="http://schemas.microsoft.com/office/mac/office/2008/main" xmlns:mc="http://schemas.openxmlformats.org/markup-compatibility/2006" xmlns:mv="urn:schemas-microsoft-com:mac:vml" xmlns:o="urn:schemas-microsoft-com:office:office" xmlns:r="http://schemas.openxmlformats.org/officeDocument/2006/relationships" xmlns:m="http://schemas.openxmlformats.org/officeDocument/2006/math" xmlns:v="urn:schemas-microsoft-com:vml" xmlns:wp14="http://schemas.microsoft.com/office/word/2010/wordprocessingDrawing" xmlns:wp="http://schemas.openxmlformats.org/drawingml/2006/wordprocessingDrawing" xmlns:w10="urn:schemas-microsoft-com:office:word" xmlns:w="http://schemas.openxmlformats.org/wordprocessingml/2006/main" xmlns:w14="http://schemas.microsoft.com/office/word/2010/wordml" xmlns:w15="http://schemas.microsoft.com/office/word/2012/wordml" xmlns:wpg="http://schemas.microsoft.com/office/word/2010/wordprocessingGroup" xmlns:wpi="http://schemas.microsoft.com/office/word/2010/wordprocessingInk" xmlns:wne="http://schemas.microsoft.com/office/word/2006/wordml" xmlns:wps="http://schemas.microsoft.com/office/word/2010/wordprocessingShape" mc:Ignorable="w14 w15 wp14">
   <w:body>
     <w:p/>
     <w:p>
@@ -22,7 +22,7 @@
     </w:p>
     <w:p>
       <w:pPr>
-        <w:pStyle w:val="Listenabsatz"/>
+        <w:pStyle w:val="ListParagraph"/>
         <w:numPr>
           <w:ilvl w:val="0"/>
           <w:numId w:val="6"/>
@@ -42,7 +42,7 @@
     </w:p>
     <w:p>
       <w:pPr>
-        <w:pStyle w:val="Listenabsatz"/>
+        <w:pStyle w:val="ListParagraph"/>
         <w:numPr>
           <w:ilvl w:val="0"/>
           <w:numId w:val="6"/>
@@ -116,7 +116,7 @@
     </w:p>
     <w:p>
       <w:pPr>
-        <w:pStyle w:val="Listenabsatz"/>
+        <w:pStyle w:val="ListParagraph"/>
         <w:numPr>
           <w:ilvl w:val="0"/>
           <w:numId w:val="6"/>
@@ -163,7 +163,7 @@
     </w:p>
     <w:p>
       <w:pPr>
-        <w:pStyle w:val="Listenabsatz"/>
+        <w:pStyle w:val="ListParagraph"/>
         <w:numPr>
           <w:ilvl w:val="0"/>
           <w:numId w:val="6"/>
@@ -231,7 +231,7 @@
     </w:p>
     <w:p>
       <w:pPr>
-        <w:pStyle w:val="Listenabsatz"/>
+        <w:pStyle w:val="ListParagraph"/>
         <w:numPr>
           <w:ilvl w:val="0"/>
           <w:numId w:val="6"/>
@@ -301,7 +301,7 @@
           <w:noProof/>
           <w:sz w:val="24"/>
           <w:szCs w:val="24"/>
-          <w:lang w:eastAsia="de-DE"/>
+          <w:lang w:val="en-GB" w:eastAsia="en-GB"/>
         </w:rPr>
         <w:drawing>
           <wp:anchor distT="0" distB="0" distL="114300" distR="114300" simplePos="0" relativeHeight="251660288" behindDoc="0" locked="0" layoutInCell="1" allowOverlap="1" wp14:anchorId="58C99559" wp14:editId="487364BA">
@@ -365,7 +365,7 @@
           <w:noProof/>
           <w:sz w:val="24"/>
           <w:szCs w:val="24"/>
-          <w:lang w:eastAsia="de-DE"/>
+          <w:lang w:val="en-GB" w:eastAsia="en-GB"/>
         </w:rPr>
         <w:drawing>
           <wp:anchor distT="0" distB="0" distL="114300" distR="114300" simplePos="0" relativeHeight="251659264" behindDoc="1" locked="0" layoutInCell="1" allowOverlap="1" wp14:anchorId="0DEC14E8" wp14:editId="34EAB9E3">
@@ -450,7 +450,7 @@
     </w:p>
     <w:p>
       <w:pPr>
-        <w:pStyle w:val="Listenabsatz"/>
+        <w:pStyle w:val="ListParagraph"/>
         <w:numPr>
           <w:ilvl w:val="0"/>
           <w:numId w:val="2"/>
@@ -478,7 +478,7 @@
     </w:p>
     <w:p>
       <w:pPr>
-        <w:pStyle w:val="Listenabsatz"/>
+        <w:pStyle w:val="ListParagraph"/>
         <w:numPr>
           <w:ilvl w:val="0"/>
           <w:numId w:val="2"/>
@@ -498,7 +498,7 @@
     </w:p>
     <w:p>
       <w:pPr>
-        <w:pStyle w:val="Listenabsatz"/>
+        <w:pStyle w:val="ListParagraph"/>
         <w:numPr>
           <w:ilvl w:val="0"/>
           <w:numId w:val="2"/>
@@ -518,7 +518,7 @@
     </w:p>
     <w:p>
       <w:pPr>
-        <w:pStyle w:val="Listenabsatz"/>
+        <w:pStyle w:val="ListParagraph"/>
         <w:numPr>
           <w:ilvl w:val="0"/>
           <w:numId w:val="2"/>
@@ -534,7 +534,7 @@
           <w:color w:val="FFC000"/>
           <w:sz w:val="32"/>
           <w:szCs w:val="32"/>
-          <w:lang w:eastAsia="de-DE"/>
+          <w:lang w:val="en-GB" w:eastAsia="en-GB"/>
         </w:rPr>
         <w:drawing>
           <wp:anchor distT="0" distB="0" distL="114300" distR="114300" simplePos="0" relativeHeight="251661312" behindDoc="1" locked="0" layoutInCell="1" allowOverlap="1" wp14:anchorId="2BE9F662" wp14:editId="499DDAED">
@@ -616,7 +616,7 @@
     </w:p>
     <w:p>
       <w:pPr>
-        <w:pStyle w:val="Listenabsatz"/>
+        <w:pStyle w:val="ListParagraph"/>
         <w:numPr>
           <w:ilvl w:val="0"/>
           <w:numId w:val="2"/>
@@ -636,7 +636,7 @@
     </w:p>
     <w:p>
       <w:pPr>
-        <w:pStyle w:val="Listenabsatz"/>
+        <w:pStyle w:val="ListParagraph"/>
         <w:numPr>
           <w:ilvl w:val="0"/>
           <w:numId w:val="2"/>
@@ -670,7 +670,7 @@
     </w:p>
     <w:p>
       <w:pPr>
-        <w:pStyle w:val="Listenabsatz"/>
+        <w:pStyle w:val="ListParagraph"/>
         <w:numPr>
           <w:ilvl w:val="0"/>
           <w:numId w:val="2"/>
@@ -690,7 +690,7 @@
     </w:p>
     <w:p>
       <w:pPr>
-        <w:pStyle w:val="Listenabsatz"/>
+        <w:pStyle w:val="ListParagraph"/>
         <w:numPr>
           <w:ilvl w:val="0"/>
           <w:numId w:val="3"/>
@@ -732,7 +732,7 @@
     </w:p>
     <w:p>
       <w:pPr>
-        <w:pStyle w:val="Listenabsatz"/>
+        <w:pStyle w:val="ListParagraph"/>
         <w:numPr>
           <w:ilvl w:val="1"/>
           <w:numId w:val="3"/>
@@ -752,7 +752,7 @@
     </w:p>
     <w:p>
       <w:pPr>
-        <w:pStyle w:val="Listenabsatz"/>
+        <w:pStyle w:val="ListParagraph"/>
         <w:numPr>
           <w:ilvl w:val="0"/>
           <w:numId w:val="3"/>
@@ -785,7 +785,7 @@
     </w:p>
     <w:p>
       <w:pPr>
-        <w:pStyle w:val="Listenabsatz"/>
+        <w:pStyle w:val="ListParagraph"/>
         <w:numPr>
           <w:ilvl w:val="1"/>
           <w:numId w:val="3"/>
@@ -805,7 +805,7 @@
     </w:p>
     <w:p>
       <w:pPr>
-        <w:pStyle w:val="Listenabsatz"/>
+        <w:pStyle w:val="ListParagraph"/>
         <w:numPr>
           <w:ilvl w:val="0"/>
           <w:numId w:val="3"/>
@@ -838,7 +838,7 @@
     </w:p>
     <w:p>
       <w:pPr>
-        <w:pStyle w:val="Listenabsatz"/>
+        <w:pStyle w:val="ListParagraph"/>
         <w:numPr>
           <w:ilvl w:val="1"/>
           <w:numId w:val="3"/>
@@ -858,7 +858,7 @@
     </w:p>
     <w:p>
       <w:pPr>
-        <w:pStyle w:val="Listenabsatz"/>
+        <w:pStyle w:val="ListParagraph"/>
         <w:numPr>
           <w:ilvl w:val="0"/>
           <w:numId w:val="3"/>
@@ -891,7 +891,7 @@
     </w:p>
     <w:p>
       <w:pPr>
-        <w:pStyle w:val="Listenabsatz"/>
+        <w:pStyle w:val="ListParagraph"/>
         <w:numPr>
           <w:ilvl w:val="1"/>
           <w:numId w:val="3"/>
@@ -911,7 +911,7 @@
     </w:p>
     <w:p>
       <w:pPr>
-        <w:pStyle w:val="Listenabsatz"/>
+        <w:pStyle w:val="ListParagraph"/>
         <w:numPr>
           <w:ilvl w:val="1"/>
           <w:numId w:val="3"/>
@@ -931,7 +931,7 @@
     </w:p>
     <w:p>
       <w:pPr>
-        <w:pStyle w:val="Listenabsatz"/>
+        <w:pStyle w:val="ListParagraph"/>
         <w:numPr>
           <w:ilvl w:val="0"/>
           <w:numId w:val="3"/>
@@ -955,7 +955,7 @@
     </w:p>
     <w:p>
       <w:pPr>
-        <w:pStyle w:val="Listenabsatz"/>
+        <w:pStyle w:val="ListParagraph"/>
         <w:numPr>
           <w:ilvl w:val="1"/>
           <w:numId w:val="3"/>
@@ -975,7 +975,7 @@
     </w:p>
     <w:p>
       <w:pPr>
-        <w:pStyle w:val="Listenabsatz"/>
+        <w:pStyle w:val="ListParagraph"/>
         <w:numPr>
           <w:ilvl w:val="1"/>
           <w:numId w:val="3"/>
@@ -995,7 +995,7 @@
     </w:p>
     <w:p>
       <w:pPr>
-        <w:pStyle w:val="Listenabsatz"/>
+        <w:pStyle w:val="ListParagraph"/>
         <w:numPr>
           <w:ilvl w:val="1"/>
           <w:numId w:val="3"/>
@@ -1062,7 +1062,61 @@
     </w:p>
     <w:p>
       <w:pPr>
-        <w:pStyle w:val="Listenabsatz"/>
+        <w:pStyle w:val="ListParagraph"/>
+        <w:numPr>
+          <w:ilvl w:val="1"/>
+          <w:numId w:val="3"/>
+        </w:numPr>
+        <w:rPr>
+          <w:sz w:val="22"/>
+          <w:szCs w:val="22"/>
+        </w:rPr>
+      </w:pPr>
+      <w:bookmarkStart w:id="0" w:name="_GoBack"/>
+      <w:bookmarkEnd w:id="0"/>
+      <w:r>
+        <w:rPr>
+          <w:sz w:val="22"/>
+          <w:szCs w:val="22"/>
+        </w:rPr>
+        <w:t xml:space="preserve">Bitte unbedingt darauf achten, dass die Bilder ca. 100 </w:t>
+      </w:r>
+      <w:proofErr w:type="spellStart"/>
+      <w:r>
+        <w:rPr>
+          <w:sz w:val="22"/>
+          <w:szCs w:val="22"/>
+        </w:rPr>
+        <w:t>KByte</w:t>
+      </w:r>
+      <w:proofErr w:type="spellEnd"/>
+      <w:r>
+        <w:rPr>
+          <w:sz w:val="22"/>
+          <w:szCs w:val="22"/>
+        </w:rPr>
+        <w:t xml:space="preserve"> nicht übersteigen, da es sich sonst auf die Geschwindigkeit des </w:t>
+      </w:r>
+      <w:proofErr w:type="spellStart"/>
+      <w:r>
+        <w:rPr>
+          <w:sz w:val="22"/>
+          <w:szCs w:val="22"/>
+        </w:rPr>
+        <w:t>Labyryths</w:t>
+      </w:r>
+      <w:proofErr w:type="spellEnd"/>
+      <w:r>
+        <w:rPr>
+          <w:sz w:val="22"/>
+          <w:szCs w:val="22"/>
+        </w:rPr>
+        <w:t xml:space="preserve"> auswirkt.</w:t>
+      </w:r>
+    </w:p>
+    <w:p>
+      <w:pPr>
+        <w:pStyle w:val="ListParagraph"/>
         <w:numPr>
           <w:ilvl w:val="0"/>
           <w:numId w:val="3"/>
@@ -1095,7 +1149,7 @@
     </w:p>
     <w:p>
       <w:pPr>
-        <w:pStyle w:val="Listenabsatz"/>
+        <w:pStyle w:val="ListParagraph"/>
         <w:numPr>
           <w:ilvl w:val="1"/>
           <w:numId w:val="3"/>
@@ -1122,7 +1176,7 @@
     </w:p>
     <w:p>
       <w:pPr>
-        <w:pStyle w:val="Listenabsatz"/>
+        <w:pStyle w:val="ListParagraph"/>
         <w:numPr>
           <w:ilvl w:val="0"/>
           <w:numId w:val="3"/>
@@ -1146,7 +1200,7 @@
     </w:p>
     <w:p>
       <w:pPr>
-        <w:pStyle w:val="Listenabsatz"/>
+        <w:pStyle w:val="ListParagraph"/>
         <w:numPr>
           <w:ilvl w:val="0"/>
           <w:numId w:val="3"/>
@@ -1179,7 +1233,7 @@
     </w:p>
     <w:p>
       <w:pPr>
-        <w:pStyle w:val="Listenabsatz"/>
+        <w:pStyle w:val="ListParagraph"/>
         <w:numPr>
           <w:ilvl w:val="1"/>
           <w:numId w:val="3"/>
@@ -1199,7 +1253,7 @@
     </w:p>
     <w:p>
       <w:pPr>
-        <w:pStyle w:val="Listenabsatz"/>
+        <w:pStyle w:val="ListParagraph"/>
         <w:numPr>
           <w:ilvl w:val="0"/>
           <w:numId w:val="3"/>
@@ -1241,7 +1295,7 @@
     </w:p>
     <w:p>
       <w:pPr>
-        <w:pStyle w:val="Listenabsatz"/>
+        <w:pStyle w:val="ListParagraph"/>
         <w:numPr>
           <w:ilvl w:val="1"/>
           <w:numId w:val="3"/>
@@ -1278,7 +1332,7 @@
     </w:p>
     <w:p>
       <w:pPr>
-        <w:pStyle w:val="Listenabsatz"/>
+        <w:pStyle w:val="ListParagraph"/>
         <w:numPr>
           <w:ilvl w:val="0"/>
           <w:numId w:val="2"/>
@@ -1298,7 +1352,7 @@
     </w:p>
     <w:p>
       <w:pPr>
-        <w:pStyle w:val="Listenabsatz"/>
+        <w:pStyle w:val="ListParagraph"/>
         <w:numPr>
           <w:ilvl w:val="0"/>
           <w:numId w:val="4"/>
@@ -1351,7 +1405,7 @@
     </w:p>
     <w:p>
       <w:pPr>
-        <w:pStyle w:val="Listenabsatz"/>
+        <w:pStyle w:val="ListParagraph"/>
         <w:numPr>
           <w:ilvl w:val="1"/>
           <w:numId w:val="4"/>
@@ -1387,7 +1441,7 @@
     </w:p>
     <w:p>
       <w:pPr>
-        <w:pStyle w:val="Listenabsatz"/>
+        <w:pStyle w:val="ListParagraph"/>
         <w:numPr>
           <w:ilvl w:val="1"/>
           <w:numId w:val="4"/>
@@ -1407,7 +1461,7 @@
     </w:p>
     <w:p>
       <w:pPr>
-        <w:pStyle w:val="Listenabsatz"/>
+        <w:pStyle w:val="ListParagraph"/>
         <w:numPr>
           <w:ilvl w:val="0"/>
           <w:numId w:val="4"/>
@@ -1431,7 +1485,7 @@
     </w:p>
     <w:p>
       <w:pPr>
-        <w:pStyle w:val="Listenabsatz"/>
+        <w:pStyle w:val="ListParagraph"/>
         <w:numPr>
           <w:ilvl w:val="1"/>
           <w:numId w:val="4"/>
@@ -1451,7 +1505,7 @@
     </w:p>
     <w:p>
       <w:pPr>
-        <w:pStyle w:val="Listenabsatz"/>
+        <w:pStyle w:val="ListParagraph"/>
         <w:numPr>
           <w:ilvl w:val="1"/>
           <w:numId w:val="4"/>
@@ -1471,7 +1525,7 @@
     </w:p>
     <w:p>
       <w:pPr>
-        <w:pStyle w:val="Listenabsatz"/>
+        <w:pStyle w:val="ListParagraph"/>
         <w:numPr>
           <w:ilvl w:val="1"/>
           <w:numId w:val="4"/>
@@ -1491,7 +1545,7 @@
     </w:p>
     <w:p>
       <w:pPr>
-        <w:pStyle w:val="Listenabsatz"/>
+        <w:pStyle w:val="ListParagraph"/>
         <w:numPr>
           <w:ilvl w:val="1"/>
           <w:numId w:val="4"/>
@@ -1543,7 +1597,7 @@
     </w:p>
     <w:p>
       <w:pPr>
-        <w:pStyle w:val="Listenabsatz"/>
+        <w:pStyle w:val="ListParagraph"/>
         <w:numPr>
           <w:ilvl w:val="0"/>
           <w:numId w:val="4"/>
@@ -1585,7 +1639,7 @@
     </w:p>
     <w:p>
       <w:pPr>
-        <w:pStyle w:val="Listenabsatz"/>
+        <w:pStyle w:val="ListParagraph"/>
         <w:numPr>
           <w:ilvl w:val="1"/>
           <w:numId w:val="4"/>
@@ -1605,7 +1659,7 @@
     </w:p>
     <w:p>
       <w:pPr>
-        <w:pStyle w:val="Listenabsatz"/>
+        <w:pStyle w:val="ListParagraph"/>
         <w:numPr>
           <w:ilvl w:val="1"/>
           <w:numId w:val="4"/>
@@ -1664,7 +1718,7 @@
     </w:p>
     <w:p>
       <w:pPr>
-        <w:pStyle w:val="Listenabsatz"/>
+        <w:pStyle w:val="ListParagraph"/>
         <w:numPr>
           <w:ilvl w:val="0"/>
           <w:numId w:val="4"/>
@@ -1706,7 +1760,7 @@
     </w:p>
     <w:p>
       <w:pPr>
-        <w:pStyle w:val="Listenabsatz"/>
+        <w:pStyle w:val="ListParagraph"/>
         <w:numPr>
           <w:ilvl w:val="1"/>
           <w:numId w:val="4"/>
@@ -1726,7 +1780,7 @@
     </w:p>
     <w:p>
       <w:pPr>
-        <w:pStyle w:val="Listenabsatz"/>
+        <w:pStyle w:val="ListParagraph"/>
         <w:numPr>
           <w:ilvl w:val="1"/>
           <w:numId w:val="4"/>
@@ -1746,7 +1800,7 @@
     </w:p>
     <w:p>
       <w:pPr>
-        <w:pStyle w:val="Listenabsatz"/>
+        <w:pStyle w:val="ListParagraph"/>
         <w:numPr>
           <w:ilvl w:val="0"/>
           <w:numId w:val="4"/>
@@ -1779,7 +1833,7 @@
     </w:p>
     <w:p>
       <w:pPr>
-        <w:pStyle w:val="Listenabsatz"/>
+        <w:pStyle w:val="ListParagraph"/>
         <w:numPr>
           <w:ilvl w:val="1"/>
           <w:numId w:val="4"/>
@@ -1799,7 +1853,7 @@
     </w:p>
     <w:p>
       <w:pPr>
-        <w:pStyle w:val="Listenabsatz"/>
+        <w:pStyle w:val="ListParagraph"/>
         <w:numPr>
           <w:ilvl w:val="0"/>
           <w:numId w:val="4"/>
@@ -1832,7 +1886,7 @@
     </w:p>
     <w:p>
       <w:pPr>
-        <w:pStyle w:val="Listenabsatz"/>
+        <w:pStyle w:val="ListParagraph"/>
         <w:numPr>
           <w:ilvl w:val="1"/>
           <w:numId w:val="4"/>
@@ -1868,7 +1922,7 @@
     </w:p>
     <w:p>
       <w:pPr>
-        <w:pStyle w:val="Listenabsatz"/>
+        <w:pStyle w:val="ListParagraph"/>
         <w:numPr>
           <w:ilvl w:val="1"/>
           <w:numId w:val="4"/>
@@ -1968,7 +2022,7 @@
     </w:p>
     <w:p>
       <w:pPr>
-        <w:pStyle w:val="Listenabsatz"/>
+        <w:pStyle w:val="ListParagraph"/>
         <w:numPr>
           <w:ilvl w:val="1"/>
           <w:numId w:val="4"/>
@@ -2032,7 +2086,7 @@
           <w:color w:val="FFC000"/>
           <w:sz w:val="32"/>
           <w:szCs w:val="32"/>
-          <w:lang w:eastAsia="de-DE"/>
+          <w:lang w:val="en-GB" w:eastAsia="en-GB"/>
         </w:rPr>
         <w:drawing>
           <wp:anchor distT="0" distB="0" distL="114300" distR="114300" simplePos="0" relativeHeight="251664384" behindDoc="0" locked="0" layoutInCell="1" allowOverlap="1" wp14:anchorId="498818D2" wp14:editId="24BF6877">
@@ -2169,7 +2223,7 @@
           <w:color w:val="FFC000"/>
           <w:sz w:val="32"/>
           <w:szCs w:val="32"/>
-          <w:lang w:eastAsia="de-DE"/>
+          <w:lang w:val="en-GB" w:eastAsia="en-GB"/>
         </w:rPr>
         <w:drawing>
           <wp:anchor distT="0" distB="0" distL="114300" distR="114300" simplePos="0" relativeHeight="251663360" behindDoc="0" locked="0" layoutInCell="1" allowOverlap="1" wp14:anchorId="4E8FE977" wp14:editId="1B8EA2A2">
@@ -2334,9 +2388,8 @@
           <w:noProof/>
           <w:sz w:val="32"/>
           <w:szCs w:val="32"/>
-          <w:lang w:eastAsia="de-DE"/>
-        </w:rPr>
-        <w:lastRenderedPageBreak/>
+          <w:lang w:val="en-GB" w:eastAsia="en-GB"/>
+        </w:rPr>
         <w:drawing>
           <wp:inline distT="0" distB="0" distL="0" distR="0" wp14:anchorId="3F9A8F3E" wp14:editId="2776187D">
             <wp:extent cx="8125879" cy="4196400"/>
@@ -2424,7 +2477,7 @@
           <w:noProof/>
           <w:sz w:val="32"/>
           <w:szCs w:val="32"/>
-          <w:lang w:eastAsia="de-DE"/>
+          <w:lang w:val="en-GB" w:eastAsia="en-GB"/>
         </w:rPr>
         <w:drawing>
           <wp:inline distT="0" distB="0" distL="0" distR="0" wp14:anchorId="3271CD4D" wp14:editId="02B9AC8E">
@@ -2475,8 +2528,6 @@
           </wp:inline>
         </w:drawing>
       </w:r>
-      <w:bookmarkStart w:id="0" w:name="_GoBack"/>
-      <w:bookmarkEnd w:id="0"/>
     </w:p>
     <w:sectPr>
       <w:headerReference w:type="default" r:id="rId16"/>
@@ -2490,7 +2541,7 @@
 </file>
 
 <file path=word/endnotes.xml><?xml version="1.0" encoding="utf-8"?>
-<w:endnotes xmlns:wpc="http://schemas.microsoft.com/office/word/2010/wordprocessingCanvas" xmlns:cx="http://schemas.microsoft.com/office/drawing/2014/chartex" xmlns:cx1="http://schemas.microsoft.com/office/drawing/2015/9/8/chartex" xmlns:mc="http://schemas.openxmlformats.org/markup-compatibility/2006" xmlns:o="urn:schemas-microsoft-com:office:office" xmlns:r="http://schemas.openxmlformats.org/officeDocument/2006/relationships" xmlns:m="http://schemas.openxmlformats.org/officeDocument/2006/math" xmlns:v="urn:schemas-microsoft-com:vml" xmlns:wp14="http://schemas.microsoft.com/office/word/2010/wordprocessingDrawing" xmlns:wp="http://schemas.openxmlformats.org/drawingml/2006/wordprocessingDrawing" xmlns:w10="urn:schemas-microsoft-com:office:word" xmlns:w="http://schemas.openxmlformats.org/wordprocessingml/2006/main" xmlns:w14="http://schemas.microsoft.com/office/word/2010/wordml" xmlns:w15="http://schemas.microsoft.com/office/word/2012/wordml" xmlns:w16se="http://schemas.microsoft.com/office/word/2015/wordml/symex" xmlns:wpg="http://schemas.microsoft.com/office/word/2010/wordprocessingGroup" xmlns:wpi="http://schemas.microsoft.com/office/word/2010/wordprocessingInk" xmlns:wne="http://schemas.microsoft.com/office/word/2006/wordml" xmlns:wps="http://schemas.microsoft.com/office/word/2010/wordprocessingShape" mc:Ignorable="w14 w15 w16se wp14">
+<w:endnotes xmlns:wpc="http://schemas.microsoft.com/office/word/2010/wordprocessingCanvas" xmlns:mo="http://schemas.microsoft.com/office/mac/office/2008/main" xmlns:mc="http://schemas.openxmlformats.org/markup-compatibility/2006" xmlns:mv="urn:schemas-microsoft-com:mac:vml" xmlns:o="urn:schemas-microsoft-com:office:office" xmlns:r="http://schemas.openxmlformats.org/officeDocument/2006/relationships" xmlns:m="http://schemas.openxmlformats.org/officeDocument/2006/math" xmlns:v="urn:schemas-microsoft-com:vml" xmlns:wp14="http://schemas.microsoft.com/office/word/2010/wordprocessingDrawing" xmlns:wp="http://schemas.openxmlformats.org/drawingml/2006/wordprocessingDrawing" xmlns:w10="urn:schemas-microsoft-com:office:word" xmlns:w="http://schemas.openxmlformats.org/wordprocessingml/2006/main" xmlns:w14="http://schemas.microsoft.com/office/word/2010/wordml" xmlns:w15="http://schemas.microsoft.com/office/word/2012/wordml" xmlns:wpg="http://schemas.microsoft.com/office/word/2010/wordprocessingGroup" xmlns:wpi="http://schemas.microsoft.com/office/word/2010/wordprocessingInk" xmlns:wne="http://schemas.microsoft.com/office/word/2006/wordml" xmlns:wps="http://schemas.microsoft.com/office/word/2010/wordprocessingShape" mc:Ignorable="w14 w15 wp14">
   <w:endnote w:type="separator" w:id="-1">
     <w:p>
       <w:pPr>
@@ -2515,7 +2566,7 @@
 </file>
 
 <file path=word/footnotes.xml><?xml version="1.0" encoding="utf-8"?>
-<w:footnotes xmlns:wpc="http://schemas.microsoft.com/office/word/2010/wordprocessingCanvas" xmlns:cx="http://schemas.microsoft.com/office/drawing/2014/chartex" xmlns:cx1="http://schemas.microsoft.com/office/drawing/2015/9/8/chartex" xmlns:mc="http://schemas.openxmlformats.org/markup-compatibility/2006" xmlns:o="urn:schemas-microsoft-com:office:office" xmlns:r="http://schemas.openxmlformats.org/officeDocument/2006/relationships" xmlns:m="http://schemas.openxmlformats.org/officeDocument/2006/math" xmlns:v="urn:schemas-microsoft-com:vml" xmlns:wp14="http://schemas.microsoft.com/office/word/2010/wordprocessingDrawing" xmlns:wp="http://schemas.openxmlformats.org/drawingml/2006/wordprocessingDrawing" xmlns:w10="urn:schemas-microsoft-com:office:word" xmlns:w="http://schemas.openxmlformats.org/wordprocessingml/2006/main" xmlns:w14="http://schemas.microsoft.com/office/word/2010/wordml" xmlns:w15="http://schemas.microsoft.com/office/word/2012/wordml" xmlns:w16se="http://schemas.microsoft.com/office/word/2015/wordml/symex" xmlns:wpg="http://schemas.microsoft.com/office/word/2010/wordprocessingGroup" xmlns:wpi="http://schemas.microsoft.com/office/word/2010/wordprocessingInk" xmlns:wne="http://schemas.microsoft.com/office/word/2006/wordml" xmlns:wps="http://schemas.microsoft.com/office/word/2010/wordprocessingShape" mc:Ignorable="w14 w15 w16se wp14">
+<w:footnotes xmlns:wpc="http://schemas.microsoft.com/office/word/2010/wordprocessingCanvas" xmlns:mo="http://schemas.microsoft.com/office/mac/office/2008/main" xmlns:mc="http://schemas.openxmlformats.org/markup-compatibility/2006" xmlns:mv="urn:schemas-microsoft-com:mac:vml" xmlns:o="urn:schemas-microsoft-com:office:office" xmlns:r="http://schemas.openxmlformats.org/officeDocument/2006/relationships" xmlns:m="http://schemas.openxmlformats.org/officeDocument/2006/math" xmlns:v="urn:schemas-microsoft-com:vml" xmlns:wp14="http://schemas.microsoft.com/office/word/2010/wordprocessingDrawing" xmlns:wp="http://schemas.openxmlformats.org/drawingml/2006/wordprocessingDrawing" xmlns:w10="urn:schemas-microsoft-com:office:word" xmlns:w="http://schemas.openxmlformats.org/wordprocessingml/2006/main" xmlns:w14="http://schemas.microsoft.com/office/word/2010/wordml" xmlns:w15="http://schemas.microsoft.com/office/word/2012/wordml" xmlns:wpg="http://schemas.microsoft.com/office/word/2010/wordprocessingGroup" xmlns:wpi="http://schemas.microsoft.com/office/word/2010/wordprocessingInk" xmlns:wne="http://schemas.microsoft.com/office/word/2006/wordml" xmlns:wps="http://schemas.microsoft.com/office/word/2010/wordprocessingShape" mc:Ignorable="w14 w15 wp14">
   <w:footnote w:type="separator" w:id="-1">
     <w:p>
       <w:pPr>
@@ -2540,10 +2591,10 @@
 </file>
 
 <file path=word/header1.xml><?xml version="1.0" encoding="utf-8"?>
-<w:hdr xmlns:wpc="http://schemas.microsoft.com/office/word/2010/wordprocessingCanvas" xmlns:cx="http://schemas.microsoft.com/office/drawing/2014/chartex" xmlns:cx1="http://schemas.microsoft.com/office/drawing/2015/9/8/chartex" xmlns:mc="http://schemas.openxmlformats.org/markup-compatibility/2006" xmlns:o="urn:schemas-microsoft-com:office:office" xmlns:r="http://schemas.openxmlformats.org/officeDocument/2006/relationships" xmlns:m="http://schemas.openxmlformats.org/officeDocument/2006/math" xmlns:v="urn:schemas-microsoft-com:vml" xmlns:wp14="http://schemas.microsoft.com/office/word/2010/wordprocessingDrawing" xmlns:wp="http://schemas.openxmlformats.org/drawingml/2006/wordprocessingDrawing" xmlns:w10="urn:schemas-microsoft-com:office:word" xmlns:w="http://schemas.openxmlformats.org/wordprocessingml/2006/main" xmlns:w14="http://schemas.microsoft.com/office/word/2010/wordml" xmlns:w15="http://schemas.microsoft.com/office/word/2012/wordml" xmlns:w16se="http://schemas.microsoft.com/office/word/2015/wordml/symex" xmlns:wpg="http://schemas.microsoft.com/office/word/2010/wordprocessingGroup" xmlns:wpi="http://schemas.microsoft.com/office/word/2010/wordprocessingInk" xmlns:wne="http://schemas.microsoft.com/office/word/2006/wordml" xmlns:wps="http://schemas.microsoft.com/office/word/2010/wordprocessingShape" mc:Ignorable="w14 w15 w16se wp14">
+<w:hdr xmlns:wpc="http://schemas.microsoft.com/office/word/2010/wordprocessingCanvas" xmlns:mo="http://schemas.microsoft.com/office/mac/office/2008/main" xmlns:mc="http://schemas.openxmlformats.org/markup-compatibility/2006" xmlns:mv="urn:schemas-microsoft-com:mac:vml" xmlns:o="urn:schemas-microsoft-com:office:office" xmlns:r="http://schemas.openxmlformats.org/officeDocument/2006/relationships" xmlns:m="http://schemas.openxmlformats.org/officeDocument/2006/math" xmlns:v="urn:schemas-microsoft-com:vml" xmlns:wp14="http://schemas.microsoft.com/office/word/2010/wordprocessingDrawing" xmlns:wp="http://schemas.openxmlformats.org/drawingml/2006/wordprocessingDrawing" xmlns:w10="urn:schemas-microsoft-com:office:word" xmlns:w="http://schemas.openxmlformats.org/wordprocessingml/2006/main" xmlns:w14="http://schemas.microsoft.com/office/word/2010/wordml" xmlns:w15="http://schemas.microsoft.com/office/word/2012/wordml" xmlns:wpg="http://schemas.microsoft.com/office/word/2010/wordprocessingGroup" xmlns:wpi="http://schemas.microsoft.com/office/word/2010/wordprocessingInk" xmlns:wne="http://schemas.microsoft.com/office/word/2006/wordml" xmlns:wps="http://schemas.microsoft.com/office/word/2010/wordprocessingShape" mc:Ignorable="w14 w15 wp14 mv">
   <w:p>
     <w:pPr>
-      <w:pStyle w:val="Titel"/>
+      <w:pStyle w:val="Title"/>
       <w:rPr>
         <w:color w:val="FFC000"/>
         <w:sz w:val="64"/>
@@ -2585,7 +2636,7 @@
   </w:p>
   <w:p>
     <w:pPr>
-      <w:pStyle w:val="Titel"/>
+      <w:pStyle w:val="Title"/>
       <w:rPr>
         <w:color w:val="FFC000"/>
         <w:sz w:val="60"/>
@@ -2613,8 +2664,8 @@
 </file>
 
 <file path=word/numbering.xml><?xml version="1.0" encoding="utf-8"?>
-<w:numbering xmlns:wpc="http://schemas.microsoft.com/office/word/2010/wordprocessingCanvas" xmlns:cx="http://schemas.microsoft.com/office/drawing/2014/chartex" xmlns:cx1="http://schemas.microsoft.com/office/drawing/2015/9/8/chartex" xmlns:mc="http://schemas.openxmlformats.org/markup-compatibility/2006" xmlns:o="urn:schemas-microsoft-com:office:office" xmlns:r="http://schemas.openxmlformats.org/officeDocument/2006/relationships" xmlns:m="http://schemas.openxmlformats.org/officeDocument/2006/math" xmlns:v="urn:schemas-microsoft-com:vml" xmlns:wp14="http://schemas.microsoft.com/office/word/2010/wordprocessingDrawing" xmlns:wp="http://schemas.openxmlformats.org/drawingml/2006/wordprocessingDrawing" xmlns:w10="urn:schemas-microsoft-com:office:word" xmlns:w="http://schemas.openxmlformats.org/wordprocessingml/2006/main" xmlns:w14="http://schemas.microsoft.com/office/word/2010/wordml" xmlns:w15="http://schemas.microsoft.com/office/word/2012/wordml" xmlns:w16se="http://schemas.microsoft.com/office/word/2015/wordml/symex" xmlns:wpg="http://schemas.microsoft.com/office/word/2010/wordprocessingGroup" xmlns:wpi="http://schemas.microsoft.com/office/word/2010/wordprocessingInk" xmlns:wne="http://schemas.microsoft.com/office/word/2006/wordml" xmlns:wps="http://schemas.microsoft.com/office/word/2010/wordprocessingShape" mc:Ignorable="w14 w15 w16se wp14">
-  <w:abstractNum w:abstractNumId="0" w15:restartNumberingAfterBreak="0">
+<w:numbering xmlns:wpc="http://schemas.microsoft.com/office/word/2010/wordprocessingCanvas" xmlns:mo="http://schemas.microsoft.com/office/mac/office/2008/main" xmlns:mc="http://schemas.openxmlformats.org/markup-compatibility/2006" xmlns:mv="urn:schemas-microsoft-com:mac:vml" xmlns:o="urn:schemas-microsoft-com:office:office" xmlns:r="http://schemas.openxmlformats.org/officeDocument/2006/relationships" xmlns:m="http://schemas.openxmlformats.org/officeDocument/2006/math" xmlns:v="urn:schemas-microsoft-com:vml" xmlns:wp14="http://schemas.microsoft.com/office/word/2010/wordprocessingDrawing" xmlns:wp="http://schemas.openxmlformats.org/drawingml/2006/wordprocessingDrawing" xmlns:w10="urn:schemas-microsoft-com:office:word" xmlns:w="http://schemas.openxmlformats.org/wordprocessingml/2006/main" xmlns:w14="http://schemas.microsoft.com/office/word/2010/wordml" xmlns:w15="http://schemas.microsoft.com/office/word/2012/wordml" xmlns:wpg="http://schemas.microsoft.com/office/word/2010/wordprocessingGroup" xmlns:wpi="http://schemas.microsoft.com/office/word/2010/wordprocessingInk" xmlns:wne="http://schemas.microsoft.com/office/word/2006/wordml" xmlns:wps="http://schemas.microsoft.com/office/word/2010/wordprocessingShape" mc:Ignorable="w14 w15 wp14">
+  <w:abstractNum w:abstractNumId="0">
     <w:nsid w:val="098D04ED"/>
     <w:multiLevelType w:val="hybridMultilevel"/>
     <w:tmpl w:val="48A8D0E2"/>
@@ -2754,7 +2805,7 @@
       </w:rPr>
     </w:lvl>
   </w:abstractNum>
-  <w:abstractNum w:abstractNumId="1" w15:restartNumberingAfterBreak="0">
+  <w:abstractNum w:abstractNumId="1">
     <w:nsid w:val="0A3F3AEA"/>
     <w:multiLevelType w:val="hybridMultilevel"/>
     <w:tmpl w:val="ECC6F1B4"/>
@@ -2843,7 +2894,7 @@
       </w:pPr>
     </w:lvl>
   </w:abstractNum>
-  <w:abstractNum w:abstractNumId="2" w15:restartNumberingAfterBreak="0">
+  <w:abstractNum w:abstractNumId="2">
     <w:nsid w:val="17053F6D"/>
     <w:multiLevelType w:val="hybridMultilevel"/>
     <w:tmpl w:val="06184738"/>
@@ -2956,7 +3007,7 @@
       </w:rPr>
     </w:lvl>
   </w:abstractNum>
-  <w:abstractNum w:abstractNumId="3" w15:restartNumberingAfterBreak="0">
+  <w:abstractNum w:abstractNumId="3">
     <w:nsid w:val="3D50562B"/>
     <w:multiLevelType w:val="hybridMultilevel"/>
     <w:tmpl w:val="12FC90D2"/>
@@ -3069,7 +3120,7 @@
       </w:rPr>
     </w:lvl>
   </w:abstractNum>
-  <w:abstractNum w:abstractNumId="4" w15:restartNumberingAfterBreak="0">
+  <w:abstractNum w:abstractNumId="4">
     <w:nsid w:val="58754152"/>
     <w:multiLevelType w:val="hybridMultilevel"/>
     <w:tmpl w:val="649C250C"/>
@@ -3182,7 +3233,7 @@
       </w:rPr>
     </w:lvl>
   </w:abstractNum>
-  <w:abstractNum w:abstractNumId="5" w15:restartNumberingAfterBreak="0">
+  <w:abstractNum w:abstractNumId="5">
     <w:nsid w:val="5D6547B7"/>
     <w:multiLevelType w:val="hybridMultilevel"/>
     <w:tmpl w:val="ECC6F1B4"/>
@@ -3207,7 +3258,7 @@
         <w:rFonts w:ascii="Symbol" w:hAnsi="Symbol" w:hint="default"/>
       </w:rPr>
     </w:lvl>
-    <w:lvl w:ilvl="2" w:tplc="0407001B" w:tentative="1">
+    <w:lvl w:ilvl="2" w:tplc="0407001B">
       <w:start w:val="1"/>
       <w:numFmt w:val="lowerRoman"/>
       <w:lvlText w:val="%3."/>
@@ -3271,7 +3322,7 @@
       </w:pPr>
     </w:lvl>
   </w:abstractNum>
-  <w:abstractNum w:abstractNumId="6" w15:restartNumberingAfterBreak="0">
+  <w:abstractNum w:abstractNumId="6">
     <w:nsid w:val="634A4872"/>
     <w:multiLevelType w:val="hybridMultilevel"/>
     <w:tmpl w:val="005ABA3C"/>
@@ -3409,7 +3460,7 @@
 </file>
 
 <file path=word/styles.xml><?xml version="1.0" encoding="utf-8"?>
-<w:styles xmlns:mc="http://schemas.openxmlformats.org/markup-compatibility/2006" xmlns:r="http://schemas.openxmlformats.org/officeDocument/2006/relationships" xmlns:w="http://schemas.openxmlformats.org/wordprocessingml/2006/main" xmlns:w14="http://schemas.microsoft.com/office/word/2010/wordml" xmlns:w15="http://schemas.microsoft.com/office/word/2012/wordml" xmlns:w16se="http://schemas.microsoft.com/office/word/2015/wordml/symex" mc:Ignorable="w14 w15 w16se">
+<w:styles xmlns:mc="http://schemas.openxmlformats.org/markup-compatibility/2006" xmlns:r="http://schemas.openxmlformats.org/officeDocument/2006/relationships" xmlns:w="http://schemas.openxmlformats.org/wordprocessingml/2006/main" xmlns:w14="http://schemas.microsoft.com/office/word/2010/wordml" xmlns:w15="http://schemas.microsoft.com/office/word/2012/wordml" mc:Ignorable="w14 w15">
   <w:docDefaults>
     <w:rPrDefault>
       <w:rPr>
@@ -3425,7 +3476,7 @@
       </w:pPr>
     </w:pPrDefault>
   </w:docDefaults>
-  <w:latentStyles w:defLockedState="0" w:defUIPriority="99" w:defSemiHidden="0" w:defUnhideWhenUsed="0" w:defQFormat="0" w:count="371">
+  <w:latentStyles w:defLockedState="0" w:defUIPriority="99" w:defSemiHidden="0" w:defUnhideWhenUsed="0" w:defQFormat="0" w:count="382">
     <w:lsdException w:name="Normal" w:uiPriority="0" w:qFormat="1"/>
     <w:lsdException w:name="heading 1" w:uiPriority="9" w:qFormat="1"/>
     <w:lsdException w:name="heading 2" w:semiHidden="1" w:uiPriority="9" w:unhideWhenUsed="1" w:qFormat="1"/>
@@ -3531,7 +3582,6 @@
     <w:lsdException w:name="HTML Sample" w:semiHidden="1" w:unhideWhenUsed="1"/>
     <w:lsdException w:name="HTML Typewriter" w:semiHidden="1" w:unhideWhenUsed="1"/>
     <w:lsdException w:name="HTML Variable" w:semiHidden="1" w:unhideWhenUsed="1"/>
-    <w:lsdException w:name="Normal Table" w:semiHidden="1" w:unhideWhenUsed="1"/>
     <w:lsdException w:name="annotation subject" w:semiHidden="1" w:unhideWhenUsed="1"/>
     <w:lsdException w:name="No List" w:semiHidden="1" w:unhideWhenUsed="1"/>
     <w:lsdException w:name="Outline List 1" w:semiHidden="1" w:unhideWhenUsed="1"/>
@@ -3577,11 +3627,9 @@
     <w:lsdException w:name="Table Subtle 1" w:semiHidden="1" w:unhideWhenUsed="1"/>
     <w:lsdException w:name="Table Subtle 2" w:semiHidden="1" w:unhideWhenUsed="1"/>
     <w:lsdException w:name="Table Web 1" w:semiHidden="1" w:unhideWhenUsed="1"/>
-    <w:lsdException w:name="Table Web 2" w:semiHidden="1" w:unhideWhenUsed="1"/>
     <w:lsdException w:name="Table Web 3" w:semiHidden="1" w:unhideWhenUsed="1"/>
     <w:lsdException w:name="Balloon Text" w:semiHidden="1" w:unhideWhenUsed="1"/>
     <w:lsdException w:name="Table Grid" w:uiPriority="39"/>
-    <w:lsdException w:name="Table Theme" w:semiHidden="1" w:unhideWhenUsed="1"/>
     <w:lsdException w:name="Placeholder Text" w:semiHidden="1"/>
     <w:lsdException w:name="No Spacing" w:uiPriority="1" w:qFormat="1"/>
     <w:lsdException w:name="Light Shading" w:uiPriority="60"/>
@@ -3797,17 +3845,19 @@
     <w:lsdException w:name="List Table 5 Dark Accent 6" w:uiPriority="50"/>
     <w:lsdException w:name="List Table 6 Colorful Accent 6" w:uiPriority="51"/>
     <w:lsdException w:name="List Table 7 Colorful Accent 6" w:uiPriority="52"/>
+    <w:lsdException w:name="Mention" w:semiHidden="1" w:unhideWhenUsed="1"/>
+    <w:lsdException w:name="Smart Hyperlink" w:semiHidden="1" w:unhideWhenUsed="1"/>
   </w:latentStyles>
-  <w:style w:type="paragraph" w:default="1" w:styleId="Standard">
+  <w:style w:type="paragraph" w:default="1" w:styleId="Normal">
     <w:name w:val="Normal"/>
     <w:qFormat/>
     <w:rsid w:val="00852D84"/>
   </w:style>
-  <w:style w:type="paragraph" w:styleId="berschrift1">
+  <w:style w:type="paragraph" w:styleId="Heading1">
     <w:name w:val="heading 1"/>
-    <w:basedOn w:val="Standard"/>
-    <w:next w:val="Standard"/>
-    <w:link w:val="berschrift1Zchn"/>
+    <w:basedOn w:val="Normal"/>
+    <w:next w:val="Normal"/>
+    <w:link w:val="Heading1Char"/>
     <w:uiPriority w:val="9"/>
     <w:qFormat/>
     <w:rsid w:val="00852D84"/>
@@ -3828,11 +3878,11 @@
       <w:szCs w:val="36"/>
     </w:rPr>
   </w:style>
-  <w:style w:type="paragraph" w:styleId="berschrift2">
+  <w:style w:type="paragraph" w:styleId="Heading2">
     <w:name w:val="heading 2"/>
-    <w:basedOn w:val="Standard"/>
-    <w:next w:val="Standard"/>
-    <w:link w:val="berschrift2Zchn"/>
+    <w:basedOn w:val="Normal"/>
+    <w:next w:val="Normal"/>
+    <w:link w:val="Heading2Char"/>
     <w:uiPriority w:val="9"/>
     <w:semiHidden/>
     <w:unhideWhenUsed/>
@@ -3850,11 +3900,11 @@
       <w:szCs w:val="36"/>
     </w:rPr>
   </w:style>
-  <w:style w:type="paragraph" w:styleId="berschrift3">
+  <w:style w:type="paragraph" w:styleId="Heading3">
     <w:name w:val="heading 3"/>
-    <w:basedOn w:val="Standard"/>
-    <w:next w:val="Standard"/>
-    <w:link w:val="berschrift3Zchn"/>
+    <w:basedOn w:val="Normal"/>
+    <w:next w:val="Normal"/>
+    <w:link w:val="Heading3Char"/>
     <w:uiPriority w:val="9"/>
     <w:semiHidden/>
     <w:unhideWhenUsed/>
@@ -3873,11 +3923,11 @@
       <w:szCs w:val="28"/>
     </w:rPr>
   </w:style>
-  <w:style w:type="paragraph" w:styleId="berschrift4">
+  <w:style w:type="paragraph" w:styleId="Heading4">
     <w:name w:val="heading 4"/>
-    <w:basedOn w:val="Standard"/>
-    <w:next w:val="Standard"/>
-    <w:link w:val="berschrift4Zchn"/>
+    <w:basedOn w:val="Normal"/>
+    <w:next w:val="Normal"/>
+    <w:link w:val="Heading4Char"/>
     <w:uiPriority w:val="9"/>
     <w:semiHidden/>
     <w:unhideWhenUsed/>
@@ -3897,11 +3947,11 @@
       <w:szCs w:val="28"/>
     </w:rPr>
   </w:style>
-  <w:style w:type="paragraph" w:styleId="berschrift5">
+  <w:style w:type="paragraph" w:styleId="Heading5">
     <w:name w:val="heading 5"/>
-    <w:basedOn w:val="Standard"/>
-    <w:next w:val="Standard"/>
-    <w:link w:val="berschrift5Zchn"/>
+    <w:basedOn w:val="Normal"/>
+    <w:next w:val="Normal"/>
+    <w:link w:val="Heading5Char"/>
     <w:uiPriority w:val="9"/>
     <w:semiHidden/>
     <w:unhideWhenUsed/>
@@ -3919,11 +3969,11 @@
       <w:szCs w:val="24"/>
     </w:rPr>
   </w:style>
-  <w:style w:type="paragraph" w:styleId="berschrift6">
+  <w:style w:type="paragraph" w:styleId="Heading6">
     <w:name w:val="heading 6"/>
-    <w:basedOn w:val="Standard"/>
-    <w:next w:val="Standard"/>
-    <w:link w:val="berschrift6Zchn"/>
+    <w:basedOn w:val="Normal"/>
+    <w:next w:val="Normal"/>
+    <w:link w:val="Heading6Char"/>
     <w:uiPriority w:val="9"/>
     <w:semiHidden/>
     <w:unhideWhenUsed/>
@@ -3943,11 +3993,11 @@
       <w:szCs w:val="24"/>
     </w:rPr>
   </w:style>
-  <w:style w:type="paragraph" w:styleId="berschrift7">
+  <w:style w:type="paragraph" w:styleId="Heading7">
     <w:name w:val="heading 7"/>
-    <w:basedOn w:val="Standard"/>
-    <w:next w:val="Standard"/>
-    <w:link w:val="berschrift7Zchn"/>
+    <w:basedOn w:val="Normal"/>
+    <w:next w:val="Normal"/>
+    <w:link w:val="Heading7Char"/>
     <w:uiPriority w:val="9"/>
     <w:semiHidden/>
     <w:unhideWhenUsed/>
@@ -3966,11 +4016,11 @@
       <w:szCs w:val="24"/>
     </w:rPr>
   </w:style>
-  <w:style w:type="paragraph" w:styleId="berschrift8">
+  <w:style w:type="paragraph" w:styleId="Heading8">
     <w:name w:val="heading 8"/>
-    <w:basedOn w:val="Standard"/>
-    <w:next w:val="Standard"/>
-    <w:link w:val="berschrift8Zchn"/>
+    <w:basedOn w:val="Normal"/>
+    <w:next w:val="Normal"/>
+    <w:link w:val="Heading8Char"/>
     <w:uiPriority w:val="9"/>
     <w:semiHidden/>
     <w:unhideWhenUsed/>
@@ -3987,11 +4037,11 @@
       <w:caps/>
     </w:rPr>
   </w:style>
-  <w:style w:type="paragraph" w:styleId="berschrift9">
+  <w:style w:type="paragraph" w:styleId="Heading9">
     <w:name w:val="heading 9"/>
-    <w:basedOn w:val="Standard"/>
-    <w:next w:val="Standard"/>
-    <w:link w:val="berschrift9Zchn"/>
+    <w:basedOn w:val="Normal"/>
+    <w:next w:val="Normal"/>
+    <w:link w:val="Heading9Char"/>
     <w:uiPriority w:val="9"/>
     <w:semiHidden/>
     <w:unhideWhenUsed/>
@@ -4010,13 +4060,13 @@
       <w:caps/>
     </w:rPr>
   </w:style>
-  <w:style w:type="character" w:default="1" w:styleId="Absatz-Standardschriftart">
+  <w:style w:type="character" w:default="1" w:styleId="DefaultParagraphFont">
     <w:name w:val="Default Paragraph Font"/>
     <w:uiPriority w:val="1"/>
     <w:semiHidden/>
     <w:unhideWhenUsed/>
   </w:style>
-  <w:style w:type="table" w:default="1" w:styleId="NormaleTabelle">
+  <w:style w:type="table" w:default="1" w:styleId="TableNormal">
     <w:name w:val="Normal Table"/>
     <w:uiPriority w:val="99"/>
     <w:semiHidden/>
@@ -4031,16 +4081,16 @@
       </w:tblCellMar>
     </w:tblPr>
   </w:style>
-  <w:style w:type="numbering" w:default="1" w:styleId="KeineListe">
+  <w:style w:type="numbering" w:default="1" w:styleId="NoList">
     <w:name w:val="No List"/>
     <w:uiPriority w:val="99"/>
     <w:semiHidden/>
     <w:unhideWhenUsed/>
   </w:style>
-  <w:style w:type="character" w:customStyle="1" w:styleId="berschrift1Zchn">
-    <w:name w:val="Überschrift 1 Zchn"/>
-    <w:basedOn w:val="Absatz-Standardschriftart"/>
-    <w:link w:val="berschrift1"/>
+  <w:style w:type="character" w:customStyle="1" w:styleId="Heading1Char">
+    <w:name w:val="Heading 1 Char"/>
+    <w:basedOn w:val="DefaultParagraphFont"/>
+    <w:link w:val="Heading1"/>
     <w:uiPriority w:val="9"/>
     <w:rsid w:val="00852D84"/>
     <w:rPr>
@@ -4051,10 +4101,10 @@
       <w:szCs w:val="36"/>
     </w:rPr>
   </w:style>
-  <w:style w:type="character" w:customStyle="1" w:styleId="berschrift2Zchn">
-    <w:name w:val="Überschrift 2 Zchn"/>
-    <w:basedOn w:val="Absatz-Standardschriftart"/>
-    <w:link w:val="berschrift2"/>
+  <w:style w:type="character" w:customStyle="1" w:styleId="Heading2Char">
+    <w:name w:val="Heading 2 Char"/>
+    <w:basedOn w:val="DefaultParagraphFont"/>
+    <w:link w:val="Heading2"/>
     <w:uiPriority w:val="9"/>
     <w:semiHidden/>
     <w:rsid w:val="00852D84"/>
@@ -4064,10 +4114,10 @@
       <w:szCs w:val="36"/>
     </w:rPr>
   </w:style>
-  <w:style w:type="character" w:customStyle="1" w:styleId="berschrift3Zchn">
-    <w:name w:val="Überschrift 3 Zchn"/>
-    <w:basedOn w:val="Absatz-Standardschriftart"/>
-    <w:link w:val="berschrift3"/>
+  <w:style w:type="character" w:customStyle="1" w:styleId="Heading3Char">
+    <w:name w:val="Heading 3 Char"/>
+    <w:basedOn w:val="DefaultParagraphFont"/>
+    <w:link w:val="Heading3"/>
     <w:uiPriority w:val="9"/>
     <w:semiHidden/>
     <w:rsid w:val="00852D84"/>
@@ -4078,10 +4128,10 @@
       <w:szCs w:val="28"/>
     </w:rPr>
   </w:style>
-  <w:style w:type="character" w:customStyle="1" w:styleId="berschrift4Zchn">
-    <w:name w:val="Überschrift 4 Zchn"/>
-    <w:basedOn w:val="Absatz-Standardschriftart"/>
-    <w:link w:val="berschrift4"/>
+  <w:style w:type="character" w:customStyle="1" w:styleId="Heading4Char">
+    <w:name w:val="Heading 4 Char"/>
+    <w:basedOn w:val="DefaultParagraphFont"/>
+    <w:link w:val="Heading4"/>
     <w:uiPriority w:val="9"/>
     <w:semiHidden/>
     <w:rsid w:val="00852D84"/>
@@ -4093,10 +4143,10 @@
       <w:szCs w:val="28"/>
     </w:rPr>
   </w:style>
-  <w:style w:type="character" w:customStyle="1" w:styleId="berschrift5Zchn">
-    <w:name w:val="Überschrift 5 Zchn"/>
-    <w:basedOn w:val="Absatz-Standardschriftart"/>
-    <w:link w:val="berschrift5"/>
+  <w:style w:type="character" w:customStyle="1" w:styleId="Heading5Char">
+    <w:name w:val="Heading 5 Char"/>
+    <w:basedOn w:val="DefaultParagraphFont"/>
+    <w:link w:val="Heading5"/>
     <w:uiPriority w:val="9"/>
     <w:semiHidden/>
     <w:rsid w:val="00852D84"/>
@@ -4106,10 +4156,10 @@
       <w:szCs w:val="24"/>
     </w:rPr>
   </w:style>
-  <w:style w:type="character" w:customStyle="1" w:styleId="berschrift6Zchn">
-    <w:name w:val="Überschrift 6 Zchn"/>
-    <w:basedOn w:val="Absatz-Standardschriftart"/>
-    <w:link w:val="berschrift6"/>
+  <w:style w:type="character" w:customStyle="1" w:styleId="Heading6Char">
+    <w:name w:val="Heading 6 Char"/>
+    <w:basedOn w:val="DefaultParagraphFont"/>
+    <w:link w:val="Heading6"/>
     <w:uiPriority w:val="9"/>
     <w:semiHidden/>
     <w:rsid w:val="00852D84"/>
@@ -4121,10 +4171,10 @@
       <w:szCs w:val="24"/>
     </w:rPr>
   </w:style>
-  <w:style w:type="character" w:customStyle="1" w:styleId="berschrift7Zchn">
-    <w:name w:val="Überschrift 7 Zchn"/>
-    <w:basedOn w:val="Absatz-Standardschriftart"/>
-    <w:link w:val="berschrift7"/>
+  <w:style w:type="character" w:customStyle="1" w:styleId="Heading7Char">
+    <w:name w:val="Heading 7 Char"/>
+    <w:basedOn w:val="DefaultParagraphFont"/>
+    <w:link w:val="Heading7"/>
     <w:uiPriority w:val="9"/>
     <w:semiHidden/>
     <w:rsid w:val="00852D84"/>
@@ -4135,10 +4185,10 @@
       <w:szCs w:val="24"/>
     </w:rPr>
   </w:style>
-  <w:style w:type="character" w:customStyle="1" w:styleId="berschrift8Zchn">
-    <w:name w:val="Überschrift 8 Zchn"/>
-    <w:basedOn w:val="Absatz-Standardschriftart"/>
-    <w:link w:val="berschrift8"/>
+  <w:style w:type="character" w:customStyle="1" w:styleId="Heading8Char">
+    <w:name w:val="Heading 8 Char"/>
+    <w:basedOn w:val="DefaultParagraphFont"/>
+    <w:link w:val="Heading8"/>
     <w:uiPriority w:val="9"/>
     <w:semiHidden/>
     <w:rsid w:val="00852D84"/>
@@ -4147,10 +4197,10 @@
       <w:caps/>
     </w:rPr>
   </w:style>
-  <w:style w:type="character" w:customStyle="1" w:styleId="berschrift9Zchn">
-    <w:name w:val="Überschrift 9 Zchn"/>
-    <w:basedOn w:val="Absatz-Standardschriftart"/>
-    <w:link w:val="berschrift9"/>
+  <w:style w:type="character" w:customStyle="1" w:styleId="Heading9Char">
+    <w:name w:val="Heading 9 Char"/>
+    <w:basedOn w:val="DefaultParagraphFont"/>
+    <w:link w:val="Heading9"/>
     <w:uiPriority w:val="9"/>
     <w:semiHidden/>
     <w:rsid w:val="00852D84"/>
@@ -4161,10 +4211,10 @@
       <w:caps/>
     </w:rPr>
   </w:style>
-  <w:style w:type="paragraph" w:styleId="Beschriftung">
+  <w:style w:type="paragraph" w:styleId="Caption">
     <w:name w:val="caption"/>
-    <w:basedOn w:val="Standard"/>
-    <w:next w:val="Standard"/>
+    <w:basedOn w:val="Normal"/>
+    <w:next w:val="Normal"/>
     <w:uiPriority w:val="35"/>
     <w:semiHidden/>
     <w:unhideWhenUsed/>
@@ -4182,11 +4232,11 @@
       <w:szCs w:val="16"/>
     </w:rPr>
   </w:style>
-  <w:style w:type="paragraph" w:styleId="Titel">
+  <w:style w:type="paragraph" w:styleId="Title">
     <w:name w:val="Title"/>
-    <w:basedOn w:val="Standard"/>
-    <w:next w:val="Standard"/>
-    <w:link w:val="TitelZchn"/>
+    <w:basedOn w:val="Normal"/>
+    <w:next w:val="Normal"/>
+    <w:link w:val="TitleChar"/>
     <w:uiPriority w:val="10"/>
     <w:qFormat/>
     <w:rsid w:val="00852D84"/>
@@ -4202,10 +4252,10 @@
       <w:szCs w:val="76"/>
     </w:rPr>
   </w:style>
-  <w:style w:type="character" w:customStyle="1" w:styleId="TitelZchn">
-    <w:name w:val="Titel Zchn"/>
-    <w:basedOn w:val="Absatz-Standardschriftart"/>
-    <w:link w:val="Titel"/>
+  <w:style w:type="character" w:customStyle="1" w:styleId="TitleChar">
+    <w:name w:val="Title Char"/>
+    <w:basedOn w:val="DefaultParagraphFont"/>
+    <w:link w:val="Title"/>
     <w:uiPriority w:val="10"/>
     <w:rsid w:val="00852D84"/>
     <w:rPr>
@@ -4216,11 +4266,11 @@
       <w:szCs w:val="76"/>
     </w:rPr>
   </w:style>
-  <w:style w:type="paragraph" w:styleId="Untertitel">
+  <w:style w:type="paragraph" w:styleId="Subtitle">
     <w:name w:val="Subtitle"/>
-    <w:basedOn w:val="Standard"/>
-    <w:next w:val="Standard"/>
-    <w:link w:val="UntertitelZchn"/>
+    <w:basedOn w:val="Normal"/>
+    <w:next w:val="Normal"/>
+    <w:link w:val="SubtitleChar"/>
     <w:uiPriority w:val="11"/>
     <w:qFormat/>
     <w:rsid w:val="00852D84"/>
@@ -4236,10 +4286,10 @@
       <w:szCs w:val="24"/>
     </w:rPr>
   </w:style>
-  <w:style w:type="character" w:customStyle="1" w:styleId="UntertitelZchn">
-    <w:name w:val="Untertitel Zchn"/>
-    <w:basedOn w:val="Absatz-Standardschriftart"/>
-    <w:link w:val="Untertitel"/>
+  <w:style w:type="character" w:customStyle="1" w:styleId="SubtitleChar">
+    <w:name w:val="Subtitle Char"/>
+    <w:basedOn w:val="DefaultParagraphFont"/>
+    <w:link w:val="Subtitle"/>
     <w:uiPriority w:val="11"/>
     <w:rsid w:val="00852D84"/>
     <w:rPr>
@@ -4248,9 +4298,9 @@
       <w:szCs w:val="24"/>
     </w:rPr>
   </w:style>
-  <w:style w:type="character" w:styleId="Fett">
+  <w:style w:type="character" w:styleId="Strong">
     <w:name w:val="Strong"/>
-    <w:basedOn w:val="Absatz-Standardschriftart"/>
+    <w:basedOn w:val="DefaultParagraphFont"/>
     <w:uiPriority w:val="22"/>
     <w:qFormat/>
     <w:rsid w:val="00852D84"/>
@@ -4265,9 +4315,9 @@
       <w:szCs w:val="20"/>
     </w:rPr>
   </w:style>
-  <w:style w:type="character" w:styleId="Hervorhebung">
+  <w:style w:type="character" w:styleId="Emphasis">
     <w:name w:val="Emphasis"/>
-    <w:basedOn w:val="Absatz-Standardschriftart"/>
+    <w:basedOn w:val="DefaultParagraphFont"/>
     <w:uiPriority w:val="20"/>
     <w:qFormat/>
     <w:rsid w:val="00852D84"/>
@@ -4280,7 +4330,7 @@
       <w:szCs w:val="20"/>
     </w:rPr>
   </w:style>
-  <w:style w:type="paragraph" w:styleId="KeinLeerraum">
+  <w:style w:type="paragraph" w:styleId="NoSpacing">
     <w:name w:val="No Spacing"/>
     <w:uiPriority w:val="1"/>
     <w:qFormat/>
@@ -4289,11 +4339,11 @@
       <w:spacing w:after="0" w:line="240" w:lineRule="auto"/>
     </w:pPr>
   </w:style>
-  <w:style w:type="paragraph" w:styleId="Zitat">
+  <w:style w:type="paragraph" w:styleId="Quote">
     <w:name w:val="Quote"/>
-    <w:basedOn w:val="Standard"/>
-    <w:next w:val="Standard"/>
-    <w:link w:val="ZitatZchn"/>
+    <w:basedOn w:val="Normal"/>
+    <w:next w:val="Normal"/>
+    <w:link w:val="QuoteChar"/>
     <w:uiPriority w:val="29"/>
     <w:qFormat/>
     <w:rsid w:val="00852D84"/>
@@ -4307,10 +4357,10 @@
       <w:szCs w:val="24"/>
     </w:rPr>
   </w:style>
-  <w:style w:type="character" w:customStyle="1" w:styleId="ZitatZchn">
-    <w:name w:val="Zitat Zchn"/>
-    <w:basedOn w:val="Absatz-Standardschriftart"/>
-    <w:link w:val="Zitat"/>
+  <w:style w:type="character" w:customStyle="1" w:styleId="QuoteChar">
+    <w:name w:val="Quote Char"/>
+    <w:basedOn w:val="DefaultParagraphFont"/>
+    <w:link w:val="Quote"/>
     <w:uiPriority w:val="29"/>
     <w:rsid w:val="00852D84"/>
     <w:rPr>
@@ -4319,11 +4369,11 @@
       <w:szCs w:val="24"/>
     </w:rPr>
   </w:style>
-  <w:style w:type="paragraph" w:styleId="IntensivesZitat">
+  <w:style w:type="paragraph" w:styleId="IntenseQuote">
     <w:name w:val="Intense Quote"/>
-    <w:basedOn w:val="Standard"/>
-    <w:next w:val="Standard"/>
-    <w:link w:val="IntensivesZitatZchn"/>
+    <w:basedOn w:val="Normal"/>
+    <w:next w:val="Normal"/>
+    <w:link w:val="IntenseQuoteChar"/>
     <w:uiPriority w:val="30"/>
     <w:qFormat/>
     <w:rsid w:val="00852D84"/>
@@ -4341,10 +4391,10 @@
       <w:szCs w:val="28"/>
     </w:rPr>
   </w:style>
-  <w:style w:type="character" w:customStyle="1" w:styleId="IntensivesZitatZchn">
-    <w:name w:val="Intensives Zitat Zchn"/>
-    <w:basedOn w:val="Absatz-Standardschriftart"/>
-    <w:link w:val="IntensivesZitat"/>
+  <w:style w:type="character" w:customStyle="1" w:styleId="IntenseQuoteChar">
+    <w:name w:val="Intense Quote Char"/>
+    <w:basedOn w:val="DefaultParagraphFont"/>
+    <w:link w:val="IntenseQuote"/>
     <w:uiPriority w:val="30"/>
     <w:rsid w:val="00852D84"/>
     <w:rPr>
@@ -4356,9 +4406,9 @@
       <w:szCs w:val="28"/>
     </w:rPr>
   </w:style>
-  <w:style w:type="character" w:styleId="SchwacheHervorhebung">
+  <w:style w:type="character" w:styleId="SubtleEmphasis">
     <w:name w:val="Subtle Emphasis"/>
-    <w:basedOn w:val="Absatz-Standardschriftart"/>
+    <w:basedOn w:val="DefaultParagraphFont"/>
     <w:uiPriority w:val="19"/>
     <w:qFormat/>
     <w:rsid w:val="00852D84"/>
@@ -4368,9 +4418,9 @@
       <w:color w:val="auto"/>
     </w:rPr>
   </w:style>
-  <w:style w:type="character" w:styleId="IntensiveHervorhebung">
+  <w:style w:type="character" w:styleId="IntenseEmphasis">
     <w:name w:val="Intense Emphasis"/>
-    <w:basedOn w:val="Absatz-Standardschriftart"/>
+    <w:basedOn w:val="DefaultParagraphFont"/>
     <w:uiPriority w:val="21"/>
     <w:qFormat/>
     <w:rsid w:val="00852D84"/>
@@ -4388,9 +4438,9 @@
       <w:szCs w:val="20"/>
     </w:rPr>
   </w:style>
-  <w:style w:type="character" w:styleId="SchwacherVerweis">
+  <w:style w:type="character" w:styleId="SubtleReference">
     <w:name w:val="Subtle Reference"/>
-    <w:basedOn w:val="Absatz-Standardschriftart"/>
+    <w:basedOn w:val="DefaultParagraphFont"/>
     <w:uiPriority w:val="31"/>
     <w:qFormat/>
     <w:rsid w:val="00852D84"/>
@@ -4406,9 +4456,9 @@
       <w:u w:val="single" w:color="7F7F7F" w:themeColor="text1" w:themeTint="80"/>
     </w:rPr>
   </w:style>
-  <w:style w:type="character" w:styleId="IntensiverVerweis">
+  <w:style w:type="character" w:styleId="IntenseReference">
     <w:name w:val="Intense Reference"/>
-    <w:basedOn w:val="Absatz-Standardschriftart"/>
+    <w:basedOn w:val="DefaultParagraphFont"/>
     <w:uiPriority w:val="32"/>
     <w:qFormat/>
     <w:rsid w:val="00852D84"/>
@@ -4427,9 +4477,9 @@
       <w:u w:val="single"/>
     </w:rPr>
   </w:style>
-  <w:style w:type="character" w:styleId="Buchtitel">
+  <w:style w:type="character" w:styleId="BookTitle">
     <w:name w:val="Book Title"/>
-    <w:basedOn w:val="Absatz-Standardschriftart"/>
+    <w:basedOn w:val="DefaultParagraphFont"/>
     <w:uiPriority w:val="33"/>
     <w:qFormat/>
     <w:rsid w:val="00852D84"/>
@@ -4448,10 +4498,10 @@
       <w:szCs w:val="20"/>
     </w:rPr>
   </w:style>
-  <w:style w:type="paragraph" w:styleId="Inhaltsverzeichnisberschrift">
+  <w:style w:type="paragraph" w:styleId="TOCHeading">
     <w:name w:val="TOC Heading"/>
-    <w:basedOn w:val="berschrift1"/>
-    <w:next w:val="Standard"/>
+    <w:basedOn w:val="Heading1"/>
+    <w:next w:val="Normal"/>
     <w:uiPriority w:val="39"/>
     <w:semiHidden/>
     <w:unhideWhenUsed/>
@@ -4461,10 +4511,10 @@
       <w:outlineLvl w:val="9"/>
     </w:pPr>
   </w:style>
-  <w:style w:type="paragraph" w:styleId="Kopfzeile">
+  <w:style w:type="paragraph" w:styleId="Header">
     <w:name w:val="header"/>
-    <w:basedOn w:val="Standard"/>
-    <w:link w:val="KopfzeileZchn"/>
+    <w:basedOn w:val="Normal"/>
+    <w:link w:val="HeaderChar"/>
     <w:uiPriority w:val="99"/>
     <w:unhideWhenUsed/>
     <w:rsid w:val="00852D84"/>
@@ -4476,17 +4526,17 @@
       <w:spacing w:after="0" w:line="240" w:lineRule="auto"/>
     </w:pPr>
   </w:style>
-  <w:style w:type="character" w:customStyle="1" w:styleId="KopfzeileZchn">
-    <w:name w:val="Kopfzeile Zchn"/>
-    <w:basedOn w:val="Absatz-Standardschriftart"/>
-    <w:link w:val="Kopfzeile"/>
+  <w:style w:type="character" w:customStyle="1" w:styleId="HeaderChar">
+    <w:name w:val="Header Char"/>
+    <w:basedOn w:val="DefaultParagraphFont"/>
+    <w:link w:val="Header"/>
     <w:uiPriority w:val="99"/>
     <w:rsid w:val="00852D84"/>
   </w:style>
-  <w:style w:type="paragraph" w:styleId="Fuzeile">
+  <w:style w:type="paragraph" w:styleId="Footer">
     <w:name w:val="footer"/>
-    <w:basedOn w:val="Standard"/>
-    <w:link w:val="FuzeileZchn"/>
+    <w:basedOn w:val="Normal"/>
+    <w:link w:val="FooterChar"/>
     <w:uiPriority w:val="99"/>
     <w:unhideWhenUsed/>
     <w:rsid w:val="00852D84"/>
@@ -4498,16 +4548,16 @@
       <w:spacing w:after="0" w:line="240" w:lineRule="auto"/>
     </w:pPr>
   </w:style>
-  <w:style w:type="character" w:customStyle="1" w:styleId="FuzeileZchn">
-    <w:name w:val="Fußzeile Zchn"/>
-    <w:basedOn w:val="Absatz-Standardschriftart"/>
-    <w:link w:val="Fuzeile"/>
+  <w:style w:type="character" w:customStyle="1" w:styleId="FooterChar">
+    <w:name w:val="Footer Char"/>
+    <w:basedOn w:val="DefaultParagraphFont"/>
+    <w:link w:val="Footer"/>
     <w:uiPriority w:val="99"/>
     <w:rsid w:val="00852D84"/>
   </w:style>
-  <w:style w:type="paragraph" w:styleId="Listenabsatz">
+  <w:style w:type="paragraph" w:styleId="ListParagraph">
     <w:name w:val="List Paragraph"/>
-    <w:basedOn w:val="Standard"/>
+    <w:basedOn w:val="Normal"/>
     <w:uiPriority w:val="34"/>
     <w:qFormat/>
     <w:rsid w:val="007E5C70"/>
@@ -4518,7 +4568,7 @@
   </w:style>
   <w:style w:type="character" w:styleId="Hyperlink">
     <w:name w:val="Hyperlink"/>
-    <w:basedOn w:val="Absatz-Standardschriftart"/>
+    <w:basedOn w:val="DefaultParagraphFont"/>
     <w:uiPriority w:val="99"/>
     <w:unhideWhenUsed/>
     <w:rsid w:val="003460FC"/>

</xml_diff>